<commit_message>
Added doc and gitignore
</commit_message>
<xml_diff>
--- a/Roomba_Doc_Marklab.docx
+++ b/Roomba_Doc_Marklab.docx
@@ -1,6 +1,6 @@
 
 <file path=word/document.xml><?xml version="1.0" encoding="utf-8"?>
-<w:document xmlns:wpc="http://schemas.microsoft.com/office/word/2010/wordprocessingCanvas" xmlns:cx="http://schemas.microsoft.com/office/drawing/2014/chartex" xmlns:cx1="http://schemas.microsoft.com/office/drawing/2015/9/8/chartex" xmlns:cx2="http://schemas.microsoft.com/office/drawing/2015/10/21/chartex" xmlns:cx3="http://schemas.microsoft.com/office/drawing/2016/5/9/chartex" xmlns:cx4="http://schemas.microsoft.com/office/drawing/2016/5/10/chartex" xmlns:cx5="http://schemas.microsoft.com/office/drawing/2016/5/11/chartex" xmlns:cx6="http://schemas.microsoft.com/office/drawing/2016/5/12/chartex" xmlns:cx7="http://schemas.microsoft.com/office/drawing/2016/5/13/chartex" xmlns:cx8="http://schemas.microsoft.com/office/drawing/2016/5/14/chartex" xmlns:mc="http://schemas.openxmlformats.org/markup-compatibility/2006" xmlns:aink="http://schemas.microsoft.com/office/drawing/2016/ink" xmlns:am3d="http://schemas.microsoft.com/office/drawing/2017/model3d" xmlns:o="urn:schemas-microsoft-com:office:office" xmlns:r="http://schemas.openxmlformats.org/officeDocument/2006/relationships" xmlns:m="http://schemas.openxmlformats.org/officeDocument/2006/math" xmlns:v="urn:schemas-microsoft-com:vml" xmlns:wp14="http://schemas.microsoft.com/office/word/2010/wordprocessingDrawing" xmlns:wp="http://schemas.openxmlformats.org/drawingml/2006/wordprocessingDrawing" xmlns:w10="urn:schemas-microsoft-com:office:word" xmlns:w="http://schemas.openxmlformats.org/wordprocessingml/2006/main" xmlns:w14="http://schemas.microsoft.com/office/word/2010/wordml" xmlns:w15="http://schemas.microsoft.com/office/word/2012/wordml" xmlns:w16cex="http://schemas.microsoft.com/office/word/2018/wordml/cex" xmlns:w16cid="http://schemas.microsoft.com/office/word/2016/wordml/cid" xmlns:w16="http://schemas.microsoft.com/office/word/2018/wordml" xmlns:w16sdtdh="http://schemas.microsoft.com/office/word/2020/wordml/sdtdatahash" xmlns:w16se="http://schemas.microsoft.com/office/word/2015/wordml/symex" xmlns:wpg="http://schemas.microsoft.com/office/word/2010/wordprocessingGroup" xmlns:wpi="http://schemas.microsoft.com/office/word/2010/wordprocessingInk" xmlns:wne="http://schemas.microsoft.com/office/word/2006/wordml" xmlns:wps="http://schemas.microsoft.com/office/word/2010/wordprocessingShape" mc:Ignorable="w14 w15 w16se w16cid w16 w16cex w16sdtdh wp14">
+<w:document xmlns:wpc="http://schemas.microsoft.com/office/word/2010/wordprocessingCanvas" xmlns:cx="http://schemas.microsoft.com/office/drawing/2014/chartex" xmlns:cx1="http://schemas.microsoft.com/office/drawing/2015/9/8/chartex" xmlns:cx2="http://schemas.microsoft.com/office/drawing/2015/10/21/chartex" xmlns:cx3="http://schemas.microsoft.com/office/drawing/2016/5/9/chartex" xmlns:cx4="http://schemas.microsoft.com/office/drawing/2016/5/10/chartex" xmlns:cx5="http://schemas.microsoft.com/office/drawing/2016/5/11/chartex" xmlns:cx6="http://schemas.microsoft.com/office/drawing/2016/5/12/chartex" xmlns:cx7="http://schemas.microsoft.com/office/drawing/2016/5/13/chartex" xmlns:cx8="http://schemas.microsoft.com/office/drawing/2016/5/14/chartex" xmlns:mc="http://schemas.openxmlformats.org/markup-compatibility/2006" xmlns:aink="http://schemas.microsoft.com/office/drawing/2016/ink" xmlns:am3d="http://schemas.microsoft.com/office/drawing/2017/model3d" xmlns:o="urn:schemas-microsoft-com:office:office" xmlns:oel="http://schemas.microsoft.com/office/2019/extlst" xmlns:r="http://schemas.openxmlformats.org/officeDocument/2006/relationships" xmlns:m="http://schemas.openxmlformats.org/officeDocument/2006/math" xmlns:v="urn:schemas-microsoft-com:vml" xmlns:wp14="http://schemas.microsoft.com/office/word/2010/wordprocessingDrawing" xmlns:wp="http://schemas.openxmlformats.org/drawingml/2006/wordprocessingDrawing" xmlns:w10="urn:schemas-microsoft-com:office:word" xmlns:w="http://schemas.openxmlformats.org/wordprocessingml/2006/main" xmlns:w14="http://schemas.microsoft.com/office/word/2010/wordml" xmlns:w15="http://schemas.microsoft.com/office/word/2012/wordml" xmlns:w16cex="http://schemas.microsoft.com/office/word/2018/wordml/cex" xmlns:w16cid="http://schemas.microsoft.com/office/word/2016/wordml/cid" xmlns:w16="http://schemas.microsoft.com/office/word/2018/wordml" xmlns:w16sdtdh="http://schemas.microsoft.com/office/word/2020/wordml/sdtdatahash" xmlns:w16se="http://schemas.microsoft.com/office/word/2015/wordml/symex" xmlns:wpg="http://schemas.microsoft.com/office/word/2010/wordprocessingGroup" xmlns:wpi="http://schemas.microsoft.com/office/word/2010/wordprocessingInk" xmlns:wne="http://schemas.microsoft.com/office/word/2006/wordml" xmlns:wps="http://schemas.microsoft.com/office/word/2010/wordprocessingShape" mc:Ignorable="w14 w15 w16se w16cid w16 w16cex w16sdtdh wp14">
   <w:body>
     <w:p>
       <w:pPr>
@@ -30,81 +30,97 @@
           <w:b/>
           <w:bCs/>
         </w:rPr>
-        <w:t xml:space="preserve"> Roomba 600 serie</w:t>
-      </w:r>
-    </w:p>
-    <w:p/>
-    <w:p>
-      <w:pPr>
+        <w:t xml:space="preserve"> </w:t>
+      </w:r>
+      <w:proofErr w:type="spellStart"/>
+      <w:r>
         <w:rPr>
           <w:b/>
           <w:bCs/>
         </w:rPr>
-      </w:pPr>
+        <w:t>Roomba</w:t>
+      </w:r>
+      <w:proofErr w:type="spellEnd"/>
       <w:r>
         <w:rPr>
           <w:b/>
           <w:bCs/>
         </w:rPr>
-        <w:t>Tom Koevoets</w:t>
-      </w:r>
-    </w:p>
-    <w:p>
-      <w:pPr>
-        <w:rPr>
-          <w:lang w:val="en-US"/>
-        </w:rPr>
-      </w:pPr>
-      <w:r>
-        <w:rPr>
-          <w:lang w:val="en-US"/>
-        </w:rPr>
-        <w:t>Avans Hogeschool, Breda</w:t>
-      </w:r>
-    </w:p>
-    <w:p>
-      <w:pPr>
-        <w:rPr>
-          <w:lang w:val="en-US"/>
-        </w:rPr>
-      </w:pPr>
-      <w:r>
-        <w:rPr>
-          <w:lang w:val="en-US"/>
-        </w:rPr>
-        <w:t>Communication &amp; Multimedia Design</w:t>
-      </w:r>
-    </w:p>
-    <w:p>
-      <w:pPr>
-        <w:rPr>
-          <w:lang w:val="en-US"/>
-        </w:rPr>
-      </w:pPr>
-    </w:p>
+        <w:t xml:space="preserve"> 600 serie</w:t>
+      </w:r>
+    </w:p>
+    <w:p/>
     <w:p>
       <w:pPr>
         <w:rPr>
           <w:b/>
           <w:bCs/>
-          <w:lang w:val="en-US"/>
         </w:rPr>
       </w:pPr>
       <w:r>
         <w:rPr>
           <w:b/>
           <w:bCs/>
-          <w:lang w:val="en-US"/>
-        </w:rPr>
-        <w:t xml:space="preserve">Patricia </w:t>
-      </w:r>
-      <w:proofErr w:type="spellStart"/>
-      <w:r>
+        </w:rPr>
+        <w:t>Tom Koevoets</w:t>
+      </w:r>
+    </w:p>
+    <w:p>
+      <w:pPr>
+        <w:rPr>
+          <w:lang w:val="en-US"/>
+        </w:rPr>
+      </w:pPr>
+      <w:r>
+        <w:rPr>
+          <w:lang w:val="en-US"/>
+        </w:rPr>
+        <w:t>Avans Hogeschool, Breda</w:t>
+      </w:r>
+    </w:p>
+    <w:p>
+      <w:pPr>
+        <w:rPr>
+          <w:lang w:val="en-US"/>
+        </w:rPr>
+      </w:pPr>
+      <w:r>
+        <w:rPr>
+          <w:lang w:val="en-US"/>
+        </w:rPr>
+        <w:t>Communication &amp; Multimedia Design</w:t>
+      </w:r>
+    </w:p>
+    <w:p>
+      <w:pPr>
+        <w:rPr>
+          <w:lang w:val="en-US"/>
+        </w:rPr>
+      </w:pPr>
+    </w:p>
+    <w:p>
+      <w:pPr>
         <w:rPr>
           <w:b/>
           <w:bCs/>
           <w:lang w:val="en-US"/>
         </w:rPr>
+      </w:pPr>
+      <w:r>
+        <w:rPr>
+          <w:b/>
+          <w:bCs/>
+          <w:lang w:val="en-US"/>
+        </w:rPr>
+        <w:t xml:space="preserve">Patricia </w:t>
+      </w:r>
+      <w:proofErr w:type="spellStart"/>
+      <w:r>
+        <w:rPr>
+          <w:b/>
+          <w:bCs/>
+          <w:lang w:val="en-US"/>
+        </w:rPr>
         <w:t>Nagtzaam</w:t>
       </w:r>
       <w:proofErr w:type="spellEnd"/>
@@ -142,6 +158,31 @@
         </w:rPr>
       </w:pPr>
     </w:p>
+    <w:p>
+      <w:r>
+        <w:t>In opdracht van Mark Mee</w:t>
+      </w:r>
+      <w:r>
+        <w:t xml:space="preserve">uwenoord en Lectoraat Robotisering en </w:t>
+      </w:r>
+      <w:proofErr w:type="spellStart"/>
+      <w:r>
+        <w:t>Sensoring</w:t>
+      </w:r>
+      <w:proofErr w:type="spellEnd"/>
+      <w:r>
+        <w:t xml:space="preserve"> </w:t>
+      </w:r>
+      <w:proofErr w:type="spellStart"/>
+      <w:r>
+        <w:t>Avans</w:t>
+      </w:r>
+      <w:proofErr w:type="spellEnd"/>
+      <w:r>
+        <w:t xml:space="preserve"> Hogeschool</w:t>
+      </w:r>
+    </w:p>
+    <w:p/>
     <w:p>
       <w:pPr>
         <w:rPr>
@@ -163,7 +204,7 @@
           <w:lang w:val="en-US"/>
         </w:rPr>
       </w:pPr>
-      <w:hyperlink r:id="rId6" w:history="1">
+      <w:hyperlink r:id="rId9" w:history="1">
         <w:r>
           <w:rPr>
             <w:rStyle w:val="Hyperlink"/>
@@ -205,7 +246,7 @@
           <w:lang w:val="en-US"/>
         </w:rPr>
       </w:pPr>
-      <w:hyperlink r:id="rId7" w:history="1">
+      <w:hyperlink r:id="rId10" w:history="1">
         <w:r>
           <w:rPr>
             <w:rStyle w:val="Hyperlink"/>
@@ -249,7 +290,7 @@
           <w:szCs w:val="22"/>
         </w:rPr>
       </w:pPr>
-      <w:hyperlink r:id="rId8" w:history="1">
+      <w:hyperlink r:id="rId11" w:history="1">
         <w:r>
           <w:rPr>
             <w:rStyle w:val="Hyperlink"/>
@@ -269,7 +310,7 @@
           <w:lang w:val="en-US"/>
         </w:rPr>
         <w:drawing>
-          <wp:anchor distT="0" distB="0" distL="114300" distR="114300" simplePos="0" relativeHeight="251670528" behindDoc="1" locked="0" layoutInCell="1" allowOverlap="1" wp14:anchorId="439EAEFD" wp14:editId="2C82F4CC">
+          <wp:anchor distT="0" distB="0" distL="114300" distR="114300" simplePos="0" relativeHeight="251670528" behindDoc="1" locked="0" layoutInCell="1" allowOverlap="1" wp14:anchorId="439EAEFD" wp14:editId="68C3A1FC">
             <wp:simplePos x="0" y="0"/>
             <wp:positionH relativeFrom="column">
               <wp:posOffset>2907030</wp:posOffset>
@@ -292,7 +333,7 @@
                     <pic:cNvPicPr/>
                   </pic:nvPicPr>
                   <pic:blipFill>
-                    <a:blip r:embed="rId9">
+                    <a:blip r:embed="rId12">
                       <a:extLst>
                         <a:ext uri="{28A0092B-C50C-407E-A947-70E740481C1C}">
                           <a14:useLocalDpi xmlns:a14="http://schemas.microsoft.com/office/drawing/2010/main" val="0"/>
@@ -330,7 +371,7 @@
           <w:lang w:val="en-US"/>
         </w:rPr>
         <w:drawing>
-          <wp:anchor distT="0" distB="0" distL="114300" distR="114300" simplePos="0" relativeHeight="251669504" behindDoc="1" locked="0" layoutInCell="1" allowOverlap="1" wp14:anchorId="6E9E1F75" wp14:editId="57F3344F">
+          <wp:anchor distT="0" distB="0" distL="114300" distR="114300" simplePos="0" relativeHeight="251669504" behindDoc="1" locked="0" layoutInCell="1" allowOverlap="1" wp14:anchorId="6E9E1F75" wp14:editId="342A374F">
             <wp:simplePos x="0" y="0"/>
             <wp:positionH relativeFrom="column">
               <wp:posOffset>-1905</wp:posOffset>
@@ -353,7 +394,7 @@
                     <pic:cNvPicPr/>
                   </pic:nvPicPr>
                   <pic:blipFill>
-                    <a:blip r:embed="rId10">
+                    <a:blip r:embed="rId13">
                       <a:extLst>
                         <a:ext uri="{28A0092B-C50C-407E-A947-70E740481C1C}">
                           <a14:useLocalDpi xmlns:a14="http://schemas.microsoft.com/office/drawing/2010/main" val="0"/>
@@ -421,6 +462,7 @@
           <w:b/>
           <w:bCs/>
         </w:rPr>
+        <w:lastRenderedPageBreak/>
         <w:t>In het kort</w:t>
       </w:r>
     </w:p>
@@ -437,7 +479,15 @@
       </w:r>
       <w:proofErr w:type="spellEnd"/>
       <w:r>
-        <w:t xml:space="preserve"> Roomba serie 600 (698)</w:t>
+        <w:t xml:space="preserve"> </w:t>
+      </w:r>
+      <w:proofErr w:type="spellStart"/>
+      <w:r>
+        <w:t>Roomba</w:t>
+      </w:r>
+      <w:proofErr w:type="spellEnd"/>
+      <w:r>
+        <w:t xml:space="preserve"> serie 600 (698)</w:t>
       </w:r>
       <w:r>
         <w:t xml:space="preserve"> hebben aangestuurd met C++ via Arduino en de 7-pin connector op de Roomba zel</w:t>
@@ -472,7 +522,15 @@
         <w:t xml:space="preserve"> in het systeem zetten:</w:t>
       </w:r>
       <w:r>
-        <w:t xml:space="preserve"> (ziet er zo ongeveer uit; 00:E9:3A:7A:0C:C9) </w:t>
+        <w:t xml:space="preserve"> (ziet er zo ongeveer uit; </w:t>
+      </w:r>
+      <w:proofErr w:type="gramStart"/>
+      <w:r>
+        <w:t>00:E9:3A</w:t>
+      </w:r>
+      <w:proofErr w:type="gramEnd"/>
+      <w:r>
+        <w:t xml:space="preserve">:7A:0C:C9) </w:t>
       </w:r>
       <w:r>
         <w:t xml:space="preserve">en </w:t>
@@ -494,7 +552,15 @@
       </w:r>
       <w:proofErr w:type="spellEnd"/>
       <w:r>
-        <w:t xml:space="preserve"> Roomba te gebruiken overal </w:t>
+        <w:t xml:space="preserve"> </w:t>
+      </w:r>
+      <w:proofErr w:type="spellStart"/>
+      <w:r>
+        <w:t>Roomba</w:t>
+      </w:r>
+      <w:proofErr w:type="spellEnd"/>
+      <w:r>
+        <w:t xml:space="preserve"> te gebruiken overal </w:t>
       </w:r>
       <w:r>
         <w:t>op</w:t>
@@ -649,7 +715,7 @@
                     <pic:cNvPicPr/>
                   </pic:nvPicPr>
                   <pic:blipFill>
-                    <a:blip r:embed="rId11">
+                    <a:blip r:embed="rId14">
                       <a:extLst>
                         <a:ext uri="{28A0092B-C50C-407E-A947-70E740481C1C}">
                           <a14:useLocalDpi xmlns:a14="http://schemas.microsoft.com/office/drawing/2010/main" val="0"/>
@@ -798,7 +864,7 @@
                     <pic:cNvPicPr/>
                   </pic:nvPicPr>
                   <pic:blipFill>
-                    <a:blip r:embed="rId12">
+                    <a:blip r:embed="rId15">
                       <a:extLst>
                         <a:ext uri="{28A0092B-C50C-407E-A947-70E740481C1C}">
                           <a14:useLocalDpi xmlns:a14="http://schemas.microsoft.com/office/drawing/2010/main" val="0"/>
@@ -853,7 +919,15 @@
       </w:r>
       <w:proofErr w:type="spellEnd"/>
       <w:r>
-        <w:t xml:space="preserve"> van de Roomba veranderd naar 19200</w:t>
+        <w:t xml:space="preserve"> van de </w:t>
+      </w:r>
+      <w:proofErr w:type="spellStart"/>
+      <w:r>
+        <w:t>Roomba</w:t>
+      </w:r>
+      <w:proofErr w:type="spellEnd"/>
+      <w:r>
+        <w:t xml:space="preserve"> veranderd naar 19200</w:t>
       </w:r>
       <w:r>
         <w:t xml:space="preserve"> (de </w:t>
@@ -870,7 +944,15 @@
         <w:t>),</w:t>
       </w:r>
       <w:r>
-        <w:t xml:space="preserve"> dit doe je door de clean-button op de Roomba 10 a 12 sec in te drukken als de Roomba uit staat tot je een aflopend deuntje hoort, doe je dit niet dan</w:t>
+        <w:t xml:space="preserve"> dit doe je door de clean-button op de Roomba 10 </w:t>
+      </w:r>
+      <w:proofErr w:type="gramStart"/>
+      <w:r>
+        <w:t>a</w:t>
+      </w:r>
+      <w:proofErr w:type="gramEnd"/>
+      <w:r>
+        <w:t xml:space="preserve"> 12 sec in te drukken als de Roomba uit staat tot je een aflopend deuntje hoort, doe je dit niet dan</w:t>
       </w:r>
       <w:r>
         <w:t xml:space="preserve"> snapt de Roomba de code niet. Als laatste heb je Pin 6, dit is GND en deze kan je simpel verbinden met de GND.</w:t>
@@ -984,7 +1066,15 @@
         <w:t xml:space="preserve">” die gelinkt is boven aan het bestand. </w:t>
       </w:r>
       <w:r>
-        <w:t xml:space="preserve">Hiervoor is dit stukje code nodig, hiermee vertel je de Roomba wat de </w:t>
+        <w:t xml:space="preserve">Hiervoor is dit stukje code nodig, hiermee vertel je de </w:t>
+      </w:r>
+      <w:proofErr w:type="spellStart"/>
+      <w:r>
+        <w:t>Roomba</w:t>
+      </w:r>
+      <w:proofErr w:type="spellEnd"/>
+      <w:r>
+        <w:t xml:space="preserve"> wat de </w:t>
       </w:r>
       <w:proofErr w:type="spellStart"/>
       <w:r>
@@ -1033,7 +1123,7 @@
                     <pic:cNvPicPr/>
                   </pic:nvPicPr>
                   <pic:blipFill>
-                    <a:blip r:embed="rId13">
+                    <a:blip r:embed="rId16">
                       <a:extLst>
                         <a:ext uri="{28A0092B-C50C-407E-A947-70E740481C1C}">
                           <a14:useLocalDpi xmlns:a14="http://schemas.microsoft.com/office/drawing/2010/main" val="0"/>
@@ -1079,7 +1169,15 @@
         <w:t xml:space="preserve">; </w:t>
       </w:r>
       <w:r>
-        <w:t>opstarten, vooruit rijden, achteruit rijden,</w:t>
+        <w:t xml:space="preserve">opstarten, </w:t>
+      </w:r>
+      <w:proofErr w:type="gramStart"/>
+      <w:r>
+        <w:t>vooruit rijden</w:t>
+      </w:r>
+      <w:proofErr w:type="gramEnd"/>
+      <w:r>
+        <w:t>, achteruit rijden,</w:t>
       </w:r>
       <w:r>
         <w:t xml:space="preserve"> </w:t>
@@ -1107,8 +1205,13 @@
       <w:r>
         <w:t xml:space="preserve">Om de Roomba te laten starten gebruiken we Safe start, hiervoor stuur je eerst de Roomba </w:t>
       </w:r>
-      <w:r>
-        <w:t>start(128) en vervolgens safe Mode (131), als je full control(132) wilt over de Roomba stopt hij niet meer als de Roomba van een trap afrijd</w:t>
+      <w:proofErr w:type="gramStart"/>
+      <w:r>
+        <w:t>start(</w:t>
+      </w:r>
+      <w:proofErr w:type="gramEnd"/>
+      <w:r>
+        <w:t>128) en vervolgens safe Mode (131), als je full control(132) wilt over de Roomba stopt hij niet meer als de Roomba van een trap afrijd</w:t>
       </w:r>
       <w:r>
         <w:t>t</w:t>
@@ -1152,7 +1255,7 @@
                     <pic:cNvPicPr/>
                   </pic:nvPicPr>
                   <pic:blipFill>
-                    <a:blip r:embed="rId14">
+                    <a:blip r:embed="rId17">
                       <a:extLst>
                         <a:ext uri="{28A0092B-C50C-407E-A947-70E740481C1C}">
                           <a14:useLocalDpi xmlns:a14="http://schemas.microsoft.com/office/drawing/2010/main" val="0"/>
@@ -1198,8 +1301,13 @@
         <w:t xml:space="preserve">, </w:t>
       </w:r>
       <w:r>
-        <w:t>wij gebruiken naar voren rijden, achteruit rijden</w:t>
-      </w:r>
+        <w:t xml:space="preserve">wij gebruiken naar voren rijden, </w:t>
+      </w:r>
+      <w:proofErr w:type="gramStart"/>
+      <w:r>
+        <w:t>achteruit rijden</w:t>
+      </w:r>
+      <w:proofErr w:type="gramEnd"/>
       <w:r>
         <w:t xml:space="preserve"> </w:t>
       </w:r>
@@ -1207,7 +1315,15 @@
         <w:t>en halt.</w:t>
       </w:r>
       <w:r>
-        <w:t xml:space="preserve"> Ze komen allemaal uit de code drive(137) van Roomba. Het nadeel is dat ze alleen maar </w:t>
+        <w:t xml:space="preserve"> Ze komen allemaal uit de code </w:t>
+      </w:r>
+      <w:proofErr w:type="gramStart"/>
+      <w:r>
+        <w:t>drive(</w:t>
+      </w:r>
+      <w:proofErr w:type="gramEnd"/>
+      <w:r>
+        <w:t xml:space="preserve">137) van Roomba. Het nadeel is dat ze alleen maar </w:t>
       </w:r>
       <w:proofErr w:type="spellStart"/>
       <w:r>
@@ -1254,7 +1370,15 @@
     <w:p/>
     <w:p>
       <w:r>
-        <w:t>Als je de code(137) plus 4 data doorstuurt kan je de Roomba vooruit of achteruit laten rijden, halt is daar de makkelijke variant van “0x00” staat gelijk aan “0”, hierdoor stoppen alle rij functies en stopt de Roomba.</w:t>
+        <w:t xml:space="preserve">Als je de </w:t>
+      </w:r>
+      <w:proofErr w:type="gramStart"/>
+      <w:r>
+        <w:t>code(</w:t>
+      </w:r>
+      <w:proofErr w:type="gramEnd"/>
+      <w:r>
+        <w:t>137) plus 4 data doorstuurt kan je de Roomba vooruit of achteruit laten rijden, halt is daar de makkelijke variant van “0x00” staat gelijk aan “0”, hierdoor stoppen alle rij functies en stopt de Roomba.</w:t>
       </w:r>
     </w:p>
     <w:p/>
@@ -1287,7 +1411,7 @@
                     <pic:cNvPicPr/>
                   </pic:nvPicPr>
                   <pic:blipFill rotWithShape="1">
-                    <a:blip r:embed="rId15">
+                    <a:blip r:embed="rId18">
                       <a:extLst>
                         <a:ext uri="{28A0092B-C50C-407E-A947-70E740481C1C}">
                           <a14:useLocalDpi xmlns:a14="http://schemas.microsoft.com/office/drawing/2010/main" val="0"/>
@@ -1355,7 +1479,15 @@
     <w:p/>
     <w:p>
       <w:r>
-        <w:t xml:space="preserve">Om de Roomba te kunnen laten draaien op zijn plaats gebruiken we drive direct(145), er zijn meerder manieren mogelijk om de Roomba te laten draaien, deze staan allemaal duidelijk vermeld in de </w:t>
+        <w:t xml:space="preserve">Om de Roomba te kunnen laten draaien op zijn plaats gebruiken we drive </w:t>
+      </w:r>
+      <w:proofErr w:type="gramStart"/>
+      <w:r>
+        <w:t>direct(</w:t>
+      </w:r>
+      <w:proofErr w:type="gramEnd"/>
+      <w:r>
+        <w:t xml:space="preserve">145), er zijn meerder manieren mogelijk om de Roomba te laten draaien, deze staan allemaal duidelijk vermeld in de </w:t>
       </w:r>
       <w:proofErr w:type="spellStart"/>
       <w:r>
@@ -1395,7 +1527,7 @@
                     <pic:cNvPicPr/>
                   </pic:nvPicPr>
                   <pic:blipFill>
-                    <a:blip r:embed="rId16">
+                    <a:blip r:embed="rId19">
                       <a:extLst>
                         <a:ext uri="{28A0092B-C50C-407E-A947-70E740481C1C}">
                           <a14:useLocalDpi xmlns:a14="http://schemas.microsoft.com/office/drawing/2010/main" val="0"/>
@@ -1443,12 +1575,17 @@
         <w:t xml:space="preserve">Met </w:t>
       </w:r>
       <w:proofErr w:type="spellStart"/>
+      <w:proofErr w:type="gramStart"/>
       <w:r>
         <w:t>driveWheels</w:t>
       </w:r>
       <w:proofErr w:type="spellEnd"/>
       <w:r>
-        <w:t xml:space="preserve">() kun je bepalen welke kan de Roomba op moet draaien, dit kan in een range van -500 tot 500. Dit </w:t>
+        <w:t>(</w:t>
+      </w:r>
+      <w:proofErr w:type="gramEnd"/>
+      <w:r>
+        <w:t xml:space="preserve">) kun je bepalen welke kan de Roomba op moet draaien, dit kan in een range van -500 tot 500. Dit </w:t>
       </w:r>
       <w:r>
         <w:t>kun je aansturen door de 2 waardes te veranderen;</w:t>
@@ -1483,7 +1620,7 @@
                     <pic:cNvPicPr/>
                   </pic:nvPicPr>
                   <pic:blipFill>
-                    <a:blip r:embed="rId17">
+                    <a:blip r:embed="rId20">
                       <a:extLst>
                         <a:ext uri="{28A0092B-C50C-407E-A947-70E740481C1C}">
                           <a14:useLocalDpi xmlns:a14="http://schemas.microsoft.com/office/drawing/2010/main" val="0"/>
@@ -1525,11 +1662,16 @@
     <w:p/>
     <w:p>
       <w:r>
-        <w:t>Door hier een bepaalde delay aan te geven kan je precies bepalen hoe ver de Roomba mag draaien voordat hij weer vooruit of achteruit rijd</w:t>
+        <w:t xml:space="preserve">Door hier een bepaalde delay aan te geven kan je precies bepalen hoe ver de Roomba mag draaien voordat hij weer vooruit of </w:t>
+      </w:r>
+      <w:proofErr w:type="gramStart"/>
+      <w:r>
+        <w:t>achteruit rijd</w:t>
       </w:r>
       <w:r>
         <w:t>t</w:t>
       </w:r>
+      <w:proofErr w:type="gramEnd"/>
       <w:r>
         <w:t xml:space="preserve">. </w:t>
       </w:r>
@@ -1571,7 +1713,15 @@
     </w:p>
     <w:p>
       <w:r>
-        <w:t xml:space="preserve">Een uitleg over hoe je de Roomba kan aansturen via een Android. Dit hebben we samen gedaan met een HC-05 bluetooth </w:t>
+        <w:t xml:space="preserve">Een uitleg over hoe je de Roomba kan aansturen via een Android. Dit hebben we </w:t>
+      </w:r>
+      <w:proofErr w:type="gramStart"/>
+      <w:r>
+        <w:t>samen gedaan</w:t>
+      </w:r>
+      <w:proofErr w:type="gramEnd"/>
+      <w:r>
+        <w:t xml:space="preserve"> met een HC-05 bluetooth </w:t>
       </w:r>
       <w:r>
         <w:t xml:space="preserve">en een oude </w:t>
@@ -1613,7 +1763,7 @@
                     <pic:cNvPicPr/>
                   </pic:nvPicPr>
                   <pic:blipFill>
-                    <a:blip r:embed="rId18">
+                    <a:blip r:embed="rId21">
                       <a:extLst>
                         <a:ext uri="{28A0092B-C50C-407E-A947-70E740481C1C}">
                           <a14:useLocalDpi xmlns:a14="http://schemas.microsoft.com/office/drawing/2010/main" val="0"/>
@@ -1701,8 +1851,13 @@
       </w:r>
     </w:p>
     <w:p>
-      <w:r>
-        <w:t>schema hieronder volgen:</w:t>
+      <w:proofErr w:type="gramStart"/>
+      <w:r>
+        <w:t>schema</w:t>
+      </w:r>
+      <w:proofErr w:type="gramEnd"/>
+      <w:r>
+        <w:t xml:space="preserve"> hieronder volgen:</w:t>
       </w:r>
     </w:p>
     <w:p/>
@@ -1760,7 +1915,7 @@
                     <pic:cNvPicPr/>
                   </pic:nvPicPr>
                   <pic:blipFill>
-                    <a:blip r:embed="rId19">
+                    <a:blip r:embed="rId22">
                       <a:extLst>
                         <a:ext uri="{28A0092B-C50C-407E-A947-70E740481C1C}">
                           <a14:useLocalDpi xmlns:a14="http://schemas.microsoft.com/office/drawing/2010/main" val="0"/>
@@ -1809,7 +1964,15 @@
       </w:r>
       <w:proofErr w:type="spellEnd"/>
       <w:r>
-        <w:t xml:space="preserve">” is de data die word verzonden vanuit de Android. Door functies te koppelen aan deze “tekens” is het mogelijk om de Roomba te besturen via een simpele </w:t>
+        <w:t xml:space="preserve">” is de data die </w:t>
+      </w:r>
+      <w:proofErr w:type="gramStart"/>
+      <w:r>
+        <w:t>word</w:t>
+      </w:r>
+      <w:proofErr w:type="gramEnd"/>
+      <w:r>
+        <w:t xml:space="preserve"> verzonden vanuit de Android. Door functies te koppelen aan deze “tekens” is het mogelijk om de Roomba te besturen via een simpele </w:t>
       </w:r>
       <w:proofErr w:type="spellStart"/>
       <w:r>
@@ -1849,7 +2012,7 @@
                     <pic:cNvPicPr/>
                   </pic:nvPicPr>
                   <pic:blipFill>
-                    <a:blip r:embed="rId20">
+                    <a:blip r:embed="rId23">
                       <a:extLst>
                         <a:ext uri="{28A0092B-C50C-407E-A947-70E740481C1C}">
                           <a14:useLocalDpi xmlns:a14="http://schemas.microsoft.com/office/drawing/2010/main" val="0"/>
@@ -1920,7 +2083,7 @@
                     <pic:cNvPicPr/>
                   </pic:nvPicPr>
                   <pic:blipFill>
-                    <a:blip r:embed="rId21">
+                    <a:blip r:embed="rId24">
                       <a:extLst>
                         <a:ext uri="{28A0092B-C50C-407E-A947-70E740481C1C}">
                           <a14:useLocalDpi xmlns:a14="http://schemas.microsoft.com/office/drawing/2010/main" val="0"/>
@@ -2182,8 +2345,19 @@
           <w:szCs w:val="11"/>
           <w:lang w:val="en-US"/>
         </w:rPr>
-        <w:t xml:space="preserve"> = 10;</w:t>
-      </w:r>
+        <w:t xml:space="preserve"> = </w:t>
+      </w:r>
+      <w:proofErr w:type="gramStart"/>
+      <w:r>
+        <w:rPr>
+          <w:rFonts w:cstheme="minorHAnsi"/>
+          <w:sz w:val="11"/>
+          <w:szCs w:val="11"/>
+          <w:lang w:val="en-US"/>
+        </w:rPr>
+        <w:t>10;</w:t>
+      </w:r>
+      <w:proofErr w:type="gramEnd"/>
     </w:p>
     <w:p>
       <w:pPr>
@@ -2221,8 +2395,19 @@
           <w:szCs w:val="11"/>
           <w:lang w:val="en-US"/>
         </w:rPr>
-        <w:t xml:space="preserve"> = 11;</w:t>
-      </w:r>
+        <w:t xml:space="preserve"> = </w:t>
+      </w:r>
+      <w:proofErr w:type="gramStart"/>
+      <w:r>
+        <w:rPr>
+          <w:rFonts w:cstheme="minorHAnsi"/>
+          <w:sz w:val="11"/>
+          <w:szCs w:val="11"/>
+          <w:lang w:val="en-US"/>
+        </w:rPr>
+        <w:t>11;</w:t>
+      </w:r>
+      <w:proofErr w:type="gramEnd"/>
     </w:p>
     <w:p>
       <w:pPr>
@@ -2254,6 +2439,7 @@
         <w:t xml:space="preserve"> Roomba(</w:t>
       </w:r>
       <w:proofErr w:type="spellStart"/>
+      <w:proofErr w:type="gramStart"/>
       <w:r>
         <w:rPr>
           <w:rFonts w:cstheme="minorHAnsi"/>
@@ -2264,6 +2450,7 @@
         <w:t>rxPinRoomba,txPinRoomba</w:t>
       </w:r>
       <w:proofErr w:type="spellEnd"/>
+      <w:proofErr w:type="gramEnd"/>
       <w:r>
         <w:rPr>
           <w:rFonts w:cstheme="minorHAnsi"/>
@@ -2300,8 +2487,19 @@
           <w:szCs w:val="11"/>
           <w:lang w:val="en-US"/>
         </w:rPr>
-        <w:t>char junk;</w:t>
-      </w:r>
+        <w:t xml:space="preserve">char </w:t>
+      </w:r>
+      <w:proofErr w:type="gramStart"/>
+      <w:r>
+        <w:rPr>
+          <w:rFonts w:cstheme="minorHAnsi"/>
+          <w:sz w:val="11"/>
+          <w:szCs w:val="11"/>
+          <w:lang w:val="en-US"/>
+        </w:rPr>
+        <w:t>junk;</w:t>
+      </w:r>
+      <w:proofErr w:type="gramEnd"/>
     </w:p>
     <w:p>
       <w:pPr>
@@ -2339,8 +2537,19 @@
           <w:szCs w:val="11"/>
           <w:lang w:val="en-US"/>
         </w:rPr>
-        <w:t>="";</w:t>
-      </w:r>
+        <w:t>="</w:t>
+      </w:r>
+      <w:proofErr w:type="gramStart"/>
+      <w:r>
+        <w:rPr>
+          <w:rFonts w:cstheme="minorHAnsi"/>
+          <w:sz w:val="11"/>
+          <w:szCs w:val="11"/>
+          <w:lang w:val="en-US"/>
+        </w:rPr>
+        <w:t>";</w:t>
+      </w:r>
+      <w:proofErr w:type="gramEnd"/>
     </w:p>
     <w:p>
       <w:pPr>
@@ -2371,6 +2580,7 @@
         <w:t xml:space="preserve">void </w:t>
       </w:r>
       <w:proofErr w:type="spellStart"/>
+      <w:proofErr w:type="gramStart"/>
       <w:r>
         <w:rPr>
           <w:rFonts w:cstheme="minorHAnsi"/>
@@ -2388,7 +2598,17 @@
           <w:szCs w:val="11"/>
           <w:lang w:val="en-US"/>
         </w:rPr>
-        <w:t>() {</w:t>
+        <w:t>(</w:t>
+      </w:r>
+      <w:proofErr w:type="gramEnd"/>
+      <w:r>
+        <w:rPr>
+          <w:rFonts w:cstheme="minorHAnsi"/>
+          <w:sz w:val="11"/>
+          <w:szCs w:val="11"/>
+          <w:lang w:val="en-US"/>
+        </w:rPr>
+        <w:t>) {</w:t>
       </w:r>
     </w:p>
     <w:p>
@@ -2507,6 +2727,7 @@
         <w:t xml:space="preserve">void </w:t>
       </w:r>
       <w:proofErr w:type="spellStart"/>
+      <w:proofErr w:type="gramStart"/>
       <w:r>
         <w:rPr>
           <w:rFonts w:cstheme="minorHAnsi"/>
@@ -2524,7 +2745,17 @@
           <w:szCs w:val="11"/>
           <w:lang w:val="en-US"/>
         </w:rPr>
-        <w:t>() {</w:t>
+        <w:t>(</w:t>
+      </w:r>
+      <w:proofErr w:type="gramEnd"/>
+      <w:r>
+        <w:rPr>
+          <w:rFonts w:cstheme="minorHAnsi"/>
+          <w:sz w:val="11"/>
+          <w:szCs w:val="11"/>
+          <w:lang w:val="en-US"/>
+        </w:rPr>
+        <w:t>) {</w:t>
       </w:r>
     </w:p>
     <w:p>
@@ -2563,7 +2794,27 @@
           <w:szCs w:val="11"/>
           <w:lang w:val="en-US"/>
         </w:rPr>
-        <w:t>(137);                  //Drive</w:t>
+        <w:t>(137</w:t>
+      </w:r>
+      <w:proofErr w:type="gramStart"/>
+      <w:r>
+        <w:rPr>
+          <w:rFonts w:cstheme="minorHAnsi"/>
+          <w:sz w:val="11"/>
+          <w:szCs w:val="11"/>
+          <w:lang w:val="en-US"/>
+        </w:rPr>
+        <w:t xml:space="preserve">);   </w:t>
+      </w:r>
+      <w:proofErr w:type="gramEnd"/>
+      <w:r>
+        <w:rPr>
+          <w:rFonts w:cstheme="minorHAnsi"/>
+          <w:sz w:val="11"/>
+          <w:szCs w:val="11"/>
+          <w:lang w:val="en-US"/>
+        </w:rPr>
+        <w:t xml:space="preserve">               //Drive</w:t>
       </w:r>
     </w:p>
     <w:p>
@@ -2602,7 +2853,27 @@
           <w:szCs w:val="11"/>
           <w:lang w:val="en-US"/>
         </w:rPr>
-        <w:t xml:space="preserve">((byte)0x00);         //0x00c8 == 200 </w:t>
+        <w:t>((byte)0x00</w:t>
+      </w:r>
+      <w:proofErr w:type="gramStart"/>
+      <w:r>
+        <w:rPr>
+          <w:rFonts w:cstheme="minorHAnsi"/>
+          <w:sz w:val="11"/>
+          <w:szCs w:val="11"/>
+          <w:lang w:val="en-US"/>
+        </w:rPr>
+        <w:t xml:space="preserve">);   </w:t>
+      </w:r>
+      <w:proofErr w:type="gramEnd"/>
+      <w:r>
+        <w:rPr>
+          <w:rFonts w:cstheme="minorHAnsi"/>
+          <w:sz w:val="11"/>
+          <w:szCs w:val="11"/>
+          <w:lang w:val="en-US"/>
+        </w:rPr>
+        <w:t xml:space="preserve">      //0x00c8 == 200 </w:t>
       </w:r>
       <w:proofErr w:type="spellStart"/>
       <w:r>
@@ -2661,7 +2932,27 @@
           <w:szCs w:val="11"/>
           <w:lang w:val="en-US"/>
         </w:rPr>
-        <w:t>(0xc8);             //Velocity low byte</w:t>
+        <w:t>(0xc8</w:t>
+      </w:r>
+      <w:proofErr w:type="gramStart"/>
+      <w:r>
+        <w:rPr>
+          <w:rFonts w:cstheme="minorHAnsi"/>
+          <w:sz w:val="11"/>
+          <w:szCs w:val="11"/>
+          <w:lang w:val="en-US"/>
+        </w:rPr>
+        <w:t xml:space="preserve">);   </w:t>
+      </w:r>
+      <w:proofErr w:type="gramEnd"/>
+      <w:r>
+        <w:rPr>
+          <w:rFonts w:cstheme="minorHAnsi"/>
+          <w:sz w:val="11"/>
+          <w:szCs w:val="11"/>
+          <w:lang w:val="en-US"/>
+        </w:rPr>
+        <w:t xml:space="preserve">          //Velocity low byte</w:t>
       </w:r>
     </w:p>
     <w:p>
@@ -2700,7 +2991,27 @@
           <w:szCs w:val="11"/>
           <w:lang w:val="en-US"/>
         </w:rPr>
-        <w:t>(0x80);           //Radius high byte</w:t>
+        <w:t>(0x80</w:t>
+      </w:r>
+      <w:proofErr w:type="gramStart"/>
+      <w:r>
+        <w:rPr>
+          <w:rFonts w:cstheme="minorHAnsi"/>
+          <w:sz w:val="11"/>
+          <w:szCs w:val="11"/>
+          <w:lang w:val="en-US"/>
+        </w:rPr>
+        <w:t xml:space="preserve">);   </w:t>
+      </w:r>
+      <w:proofErr w:type="gramEnd"/>
+      <w:r>
+        <w:rPr>
+          <w:rFonts w:cstheme="minorHAnsi"/>
+          <w:sz w:val="11"/>
+          <w:szCs w:val="11"/>
+          <w:lang w:val="en-US"/>
+        </w:rPr>
+        <w:t xml:space="preserve">        //Radius high byte</w:t>
       </w:r>
     </w:p>
     <w:p>
@@ -2739,7 +3050,27 @@
           <w:szCs w:val="11"/>
           <w:lang w:val="en-US"/>
         </w:rPr>
-        <w:t>((byte)0x00);   //Radius low byte</w:t>
+        <w:t>((byte)0x00</w:t>
+      </w:r>
+      <w:proofErr w:type="gramStart"/>
+      <w:r>
+        <w:rPr>
+          <w:rFonts w:cstheme="minorHAnsi"/>
+          <w:sz w:val="11"/>
+          <w:szCs w:val="11"/>
+          <w:lang w:val="en-US"/>
+        </w:rPr>
+        <w:t xml:space="preserve">);   </w:t>
+      </w:r>
+      <w:proofErr w:type="gramEnd"/>
+      <w:r>
+        <w:rPr>
+          <w:rFonts w:cstheme="minorHAnsi"/>
+          <w:sz w:val="11"/>
+          <w:szCs w:val="11"/>
+          <w:lang w:val="en-US"/>
+        </w:rPr>
+        <w:t>//Radius low byte</w:t>
       </w:r>
     </w:p>
     <w:p>
@@ -2780,6 +3111,7 @@
         <w:t xml:space="preserve">void </w:t>
       </w:r>
       <w:proofErr w:type="spellStart"/>
+      <w:proofErr w:type="gramStart"/>
       <w:r>
         <w:rPr>
           <w:rFonts w:cstheme="minorHAnsi"/>
@@ -2797,7 +3129,17 @@
           <w:szCs w:val="11"/>
           <w:lang w:val="en-US"/>
         </w:rPr>
-        <w:t>() {</w:t>
+        <w:t>(</w:t>
+      </w:r>
+      <w:proofErr w:type="gramEnd"/>
+      <w:r>
+        <w:rPr>
+          <w:rFonts w:cstheme="minorHAnsi"/>
+          <w:sz w:val="11"/>
+          <w:szCs w:val="11"/>
+          <w:lang w:val="en-US"/>
+        </w:rPr>
+        <w:t>) {</w:t>
       </w:r>
     </w:p>
     <w:p>
@@ -2836,7 +3178,27 @@
           <w:szCs w:val="11"/>
           <w:lang w:val="en-US"/>
         </w:rPr>
-        <w:t>(137);                  //Drive</w:t>
+        <w:t>(137</w:t>
+      </w:r>
+      <w:proofErr w:type="gramStart"/>
+      <w:r>
+        <w:rPr>
+          <w:rFonts w:cstheme="minorHAnsi"/>
+          <w:sz w:val="11"/>
+          <w:szCs w:val="11"/>
+          <w:lang w:val="en-US"/>
+        </w:rPr>
+        <w:t xml:space="preserve">);   </w:t>
+      </w:r>
+      <w:proofErr w:type="gramEnd"/>
+      <w:r>
+        <w:rPr>
+          <w:rFonts w:cstheme="minorHAnsi"/>
+          <w:sz w:val="11"/>
+          <w:szCs w:val="11"/>
+          <w:lang w:val="en-US"/>
+        </w:rPr>
+        <w:t xml:space="preserve">               //Drive</w:t>
       </w:r>
     </w:p>
     <w:p>
@@ -2875,7 +3237,27 @@
           <w:szCs w:val="11"/>
           <w:lang w:val="en-US"/>
         </w:rPr>
-        <w:t xml:space="preserve">(0xff);               //0xff38 == -200 </w:t>
+        <w:t>(0xff</w:t>
+      </w:r>
+      <w:proofErr w:type="gramStart"/>
+      <w:r>
+        <w:rPr>
+          <w:rFonts w:cstheme="minorHAnsi"/>
+          <w:sz w:val="11"/>
+          <w:szCs w:val="11"/>
+          <w:lang w:val="en-US"/>
+        </w:rPr>
+        <w:t xml:space="preserve">);   </w:t>
+      </w:r>
+      <w:proofErr w:type="gramEnd"/>
+      <w:r>
+        <w:rPr>
+          <w:rFonts w:cstheme="minorHAnsi"/>
+          <w:sz w:val="11"/>
+          <w:szCs w:val="11"/>
+          <w:lang w:val="en-US"/>
+        </w:rPr>
+        <w:t xml:space="preserve">            //0xff38 == -200 </w:t>
       </w:r>
       <w:proofErr w:type="spellStart"/>
       <w:r>
@@ -2934,7 +3316,27 @@
           <w:szCs w:val="11"/>
           <w:lang w:val="en-US"/>
         </w:rPr>
-        <w:t>(0x38);             //Velocity low byte</w:t>
+        <w:t>(0x38</w:t>
+      </w:r>
+      <w:proofErr w:type="gramStart"/>
+      <w:r>
+        <w:rPr>
+          <w:rFonts w:cstheme="minorHAnsi"/>
+          <w:sz w:val="11"/>
+          <w:szCs w:val="11"/>
+          <w:lang w:val="en-US"/>
+        </w:rPr>
+        <w:t xml:space="preserve">);   </w:t>
+      </w:r>
+      <w:proofErr w:type="gramEnd"/>
+      <w:r>
+        <w:rPr>
+          <w:rFonts w:cstheme="minorHAnsi"/>
+          <w:sz w:val="11"/>
+          <w:szCs w:val="11"/>
+          <w:lang w:val="en-US"/>
+        </w:rPr>
+        <w:t xml:space="preserve">          //Velocity low byte</w:t>
       </w:r>
     </w:p>
     <w:p>
@@ -2973,7 +3375,27 @@
           <w:szCs w:val="11"/>
           <w:lang w:val="en-US"/>
         </w:rPr>
-        <w:t>(0x80);           //Radius high byte</w:t>
+        <w:t>(0x80</w:t>
+      </w:r>
+      <w:proofErr w:type="gramStart"/>
+      <w:r>
+        <w:rPr>
+          <w:rFonts w:cstheme="minorHAnsi"/>
+          <w:sz w:val="11"/>
+          <w:szCs w:val="11"/>
+          <w:lang w:val="en-US"/>
+        </w:rPr>
+        <w:t xml:space="preserve">);   </w:t>
+      </w:r>
+      <w:proofErr w:type="gramEnd"/>
+      <w:r>
+        <w:rPr>
+          <w:rFonts w:cstheme="minorHAnsi"/>
+          <w:sz w:val="11"/>
+          <w:szCs w:val="11"/>
+          <w:lang w:val="en-US"/>
+        </w:rPr>
+        <w:t xml:space="preserve">        //Radius high byte</w:t>
       </w:r>
     </w:p>
     <w:p>
@@ -3012,7 +3434,27 @@
           <w:szCs w:val="11"/>
           <w:lang w:val="en-US"/>
         </w:rPr>
-        <w:t>((byte)0x00);   //Radius low byte</w:t>
+        <w:t>((byte)0x00</w:t>
+      </w:r>
+      <w:proofErr w:type="gramStart"/>
+      <w:r>
+        <w:rPr>
+          <w:rFonts w:cstheme="minorHAnsi"/>
+          <w:sz w:val="11"/>
+          <w:szCs w:val="11"/>
+          <w:lang w:val="en-US"/>
+        </w:rPr>
+        <w:t xml:space="preserve">);   </w:t>
+      </w:r>
+      <w:proofErr w:type="gramEnd"/>
+      <w:r>
+        <w:rPr>
+          <w:rFonts w:cstheme="minorHAnsi"/>
+          <w:sz w:val="11"/>
+          <w:szCs w:val="11"/>
+          <w:lang w:val="en-US"/>
+        </w:rPr>
+        <w:t>//Radius low byte</w:t>
       </w:r>
     </w:p>
     <w:p>
@@ -3050,27 +3492,58 @@
           <w:szCs w:val="11"/>
           <w:lang w:val="en-US"/>
         </w:rPr>
-        <w:t>void halt() {</w:t>
-      </w:r>
-    </w:p>
-    <w:p>
-      <w:pPr>
-        <w:rPr>
-          <w:rFonts w:cstheme="minorHAnsi"/>
-          <w:sz w:val="11"/>
-          <w:szCs w:val="11"/>
-          <w:lang w:val="en-US"/>
-        </w:rPr>
-      </w:pPr>
-      <w:r>
-        <w:rPr>
-          <w:rFonts w:cstheme="minorHAnsi"/>
-          <w:sz w:val="11"/>
-          <w:szCs w:val="11"/>
-          <w:lang w:val="en-US"/>
-        </w:rPr>
-        <w:t xml:space="preserve">  byte j = 0x00;</w:t>
-      </w:r>
+        <w:t xml:space="preserve">void </w:t>
+      </w:r>
+      <w:proofErr w:type="gramStart"/>
+      <w:r>
+        <w:rPr>
+          <w:rFonts w:cstheme="minorHAnsi"/>
+          <w:sz w:val="11"/>
+          <w:szCs w:val="11"/>
+          <w:lang w:val="en-US"/>
+        </w:rPr>
+        <w:t>halt(</w:t>
+      </w:r>
+      <w:proofErr w:type="gramEnd"/>
+      <w:r>
+        <w:rPr>
+          <w:rFonts w:cstheme="minorHAnsi"/>
+          <w:sz w:val="11"/>
+          <w:szCs w:val="11"/>
+          <w:lang w:val="en-US"/>
+        </w:rPr>
+        <w:t>) {</w:t>
+      </w:r>
+    </w:p>
+    <w:p>
+      <w:pPr>
+        <w:rPr>
+          <w:rFonts w:cstheme="minorHAnsi"/>
+          <w:sz w:val="11"/>
+          <w:szCs w:val="11"/>
+          <w:lang w:val="en-US"/>
+        </w:rPr>
+      </w:pPr>
+      <w:r>
+        <w:rPr>
+          <w:rFonts w:cstheme="minorHAnsi"/>
+          <w:sz w:val="11"/>
+          <w:szCs w:val="11"/>
+          <w:lang w:val="en-US"/>
+        </w:rPr>
+        <w:t xml:space="preserve">  byte j = </w:t>
+      </w:r>
+      <w:proofErr w:type="gramStart"/>
+      <w:r>
+        <w:rPr>
+          <w:rFonts w:cstheme="minorHAnsi"/>
+          <w:sz w:val="11"/>
+          <w:szCs w:val="11"/>
+          <w:lang w:val="en-US"/>
+        </w:rPr>
+        <w:t>0x00;</w:t>
+      </w:r>
+      <w:proofErr w:type="gramEnd"/>
     </w:p>
     <w:p>
       <w:pPr>
@@ -3108,8 +3581,19 @@
           <w:szCs w:val="11"/>
           <w:lang w:val="en-US"/>
         </w:rPr>
-        <w:t>(137);</w:t>
-      </w:r>
+        <w:t>(137</w:t>
+      </w:r>
+      <w:proofErr w:type="gramStart"/>
+      <w:r>
+        <w:rPr>
+          <w:rFonts w:cstheme="minorHAnsi"/>
+          <w:sz w:val="11"/>
+          <w:szCs w:val="11"/>
+          <w:lang w:val="en-US"/>
+        </w:rPr>
+        <w:t>);</w:t>
+      </w:r>
+      <w:proofErr w:type="gramEnd"/>
     </w:p>
     <w:p>
       <w:pPr>
@@ -3147,8 +3631,19 @@
           <w:szCs w:val="11"/>
           <w:lang w:val="en-US"/>
         </w:rPr>
-        <w:t>(j);</w:t>
-      </w:r>
+        <w:t>(j</w:t>
+      </w:r>
+      <w:proofErr w:type="gramStart"/>
+      <w:r>
+        <w:rPr>
+          <w:rFonts w:cstheme="minorHAnsi"/>
+          <w:sz w:val="11"/>
+          <w:szCs w:val="11"/>
+          <w:lang w:val="en-US"/>
+        </w:rPr>
+        <w:t>);</w:t>
+      </w:r>
+      <w:proofErr w:type="gramEnd"/>
     </w:p>
     <w:p>
       <w:pPr>
@@ -3186,8 +3681,19 @@
           <w:szCs w:val="11"/>
           <w:lang w:val="en-US"/>
         </w:rPr>
-        <w:t>(j);</w:t>
-      </w:r>
+        <w:t>(j</w:t>
+      </w:r>
+      <w:proofErr w:type="gramStart"/>
+      <w:r>
+        <w:rPr>
+          <w:rFonts w:cstheme="minorHAnsi"/>
+          <w:sz w:val="11"/>
+          <w:szCs w:val="11"/>
+          <w:lang w:val="en-US"/>
+        </w:rPr>
+        <w:t>);</w:t>
+      </w:r>
+      <w:proofErr w:type="gramEnd"/>
     </w:p>
     <w:p>
       <w:pPr>
@@ -3225,8 +3731,19 @@
           <w:szCs w:val="11"/>
           <w:lang w:val="en-US"/>
         </w:rPr>
-        <w:t>(j);</w:t>
-      </w:r>
+        <w:t>(j</w:t>
+      </w:r>
+      <w:proofErr w:type="gramStart"/>
+      <w:r>
+        <w:rPr>
+          <w:rFonts w:cstheme="minorHAnsi"/>
+          <w:sz w:val="11"/>
+          <w:szCs w:val="11"/>
+          <w:lang w:val="en-US"/>
+        </w:rPr>
+        <w:t>);</w:t>
+      </w:r>
+      <w:proofErr w:type="gramEnd"/>
     </w:p>
     <w:p>
       <w:pPr>
@@ -3264,7 +3781,27 @@
           <w:szCs w:val="11"/>
           <w:lang w:val="en-US"/>
         </w:rPr>
-        <w:t xml:space="preserve">(j);   </w:t>
+        <w:t>(j</w:t>
+      </w:r>
+      <w:proofErr w:type="gramStart"/>
+      <w:r>
+        <w:rPr>
+          <w:rFonts w:cstheme="minorHAnsi"/>
+          <w:sz w:val="11"/>
+          <w:szCs w:val="11"/>
+          <w:lang w:val="en-US"/>
+        </w:rPr>
+        <w:t>);</w:t>
+      </w:r>
+      <w:proofErr w:type="gramEnd"/>
+      <w:r>
+        <w:rPr>
+          <w:rFonts w:cstheme="minorHAnsi"/>
+          <w:sz w:val="11"/>
+          <w:szCs w:val="11"/>
+          <w:lang w:val="en-US"/>
+        </w:rPr>
+        <w:t xml:space="preserve">   </w:t>
       </w:r>
     </w:p>
     <w:p>
@@ -3305,6 +3842,7 @@
         <w:t xml:space="preserve">void </w:t>
       </w:r>
       <w:proofErr w:type="spellStart"/>
+      <w:proofErr w:type="gramStart"/>
       <w:r>
         <w:rPr>
           <w:rFonts w:cstheme="minorHAnsi"/>
@@ -3322,45 +3860,77 @@
           <w:szCs w:val="11"/>
           <w:lang w:val="en-US"/>
         </w:rPr>
-        <w:t>(int right, int left) {</w:t>
-      </w:r>
-    </w:p>
-    <w:p>
-      <w:pPr>
-        <w:rPr>
-          <w:rFonts w:cstheme="minorHAnsi"/>
-          <w:sz w:val="11"/>
-          <w:szCs w:val="11"/>
-          <w:lang w:val="en-US"/>
-        </w:rPr>
-      </w:pPr>
-      <w:r>
-        <w:rPr>
-          <w:rFonts w:cstheme="minorHAnsi"/>
-          <w:sz w:val="11"/>
-          <w:szCs w:val="11"/>
-          <w:lang w:val="en-US"/>
-        </w:rPr>
-        <w:t>clamp(right, -500, 500);</w:t>
-      </w:r>
-    </w:p>
-    <w:p>
-      <w:pPr>
-        <w:rPr>
-          <w:rFonts w:cstheme="minorHAnsi"/>
-          <w:sz w:val="11"/>
-          <w:szCs w:val="11"/>
-          <w:lang w:val="en-US"/>
-        </w:rPr>
-      </w:pPr>
-      <w:r>
-        <w:rPr>
-          <w:rFonts w:cstheme="minorHAnsi"/>
-          <w:sz w:val="11"/>
-          <w:szCs w:val="11"/>
-          <w:lang w:val="en-US"/>
-        </w:rPr>
-        <w:t>clamp(left, -500, 500);</w:t>
+        <w:t>(</w:t>
+      </w:r>
+      <w:proofErr w:type="gramEnd"/>
+      <w:r>
+        <w:rPr>
+          <w:rFonts w:cstheme="minorHAnsi"/>
+          <w:sz w:val="11"/>
+          <w:szCs w:val="11"/>
+          <w:lang w:val="en-US"/>
+        </w:rPr>
+        <w:t>int right, int left) {</w:t>
+      </w:r>
+    </w:p>
+    <w:p>
+      <w:pPr>
+        <w:rPr>
+          <w:rFonts w:cstheme="minorHAnsi"/>
+          <w:sz w:val="11"/>
+          <w:szCs w:val="11"/>
+          <w:lang w:val="en-US"/>
+        </w:rPr>
+      </w:pPr>
+      <w:proofErr w:type="gramStart"/>
+      <w:r>
+        <w:rPr>
+          <w:rFonts w:cstheme="minorHAnsi"/>
+          <w:sz w:val="11"/>
+          <w:szCs w:val="11"/>
+          <w:lang w:val="en-US"/>
+        </w:rPr>
+        <w:t>clamp(</w:t>
+      </w:r>
+      <w:proofErr w:type="gramEnd"/>
+      <w:r>
+        <w:rPr>
+          <w:rFonts w:cstheme="minorHAnsi"/>
+          <w:sz w:val="11"/>
+          <w:szCs w:val="11"/>
+          <w:lang w:val="en-US"/>
+        </w:rPr>
+        <w:t>right, -500, 500);</w:t>
+      </w:r>
+    </w:p>
+    <w:p>
+      <w:pPr>
+        <w:rPr>
+          <w:rFonts w:cstheme="minorHAnsi"/>
+          <w:sz w:val="11"/>
+          <w:szCs w:val="11"/>
+          <w:lang w:val="en-US"/>
+        </w:rPr>
+      </w:pPr>
+      <w:proofErr w:type="gramStart"/>
+      <w:r>
+        <w:rPr>
+          <w:rFonts w:cstheme="minorHAnsi"/>
+          <w:sz w:val="11"/>
+          <w:szCs w:val="11"/>
+          <w:lang w:val="en-US"/>
+        </w:rPr>
+        <w:t>clamp(</w:t>
+      </w:r>
+      <w:proofErr w:type="gramEnd"/>
+      <w:r>
+        <w:rPr>
+          <w:rFonts w:cstheme="minorHAnsi"/>
+          <w:sz w:val="11"/>
+          <w:szCs w:val="11"/>
+          <w:lang w:val="en-US"/>
+        </w:rPr>
+        <w:t>left, -500, 500);</w:t>
       </w:r>
     </w:p>
     <w:p>
@@ -3390,8 +3960,19 @@
           <w:szCs w:val="11"/>
           <w:lang w:val="en-US"/>
         </w:rPr>
-        <w:t>(145);</w:t>
-      </w:r>
+        <w:t>(145</w:t>
+      </w:r>
+      <w:proofErr w:type="gramStart"/>
+      <w:r>
+        <w:rPr>
+          <w:rFonts w:cstheme="minorHAnsi"/>
+          <w:sz w:val="11"/>
+          <w:szCs w:val="11"/>
+          <w:lang w:val="en-US"/>
+        </w:rPr>
+        <w:t>);</w:t>
+      </w:r>
+      <w:proofErr w:type="gramEnd"/>
     </w:p>
     <w:p>
       <w:pPr>
@@ -3420,8 +4001,19 @@
           <w:szCs w:val="11"/>
           <w:lang w:val="en-US"/>
         </w:rPr>
-        <w:t>(right &gt;&gt; 8);</w:t>
-      </w:r>
+        <w:t>(right &gt;&gt; 8</w:t>
+      </w:r>
+      <w:proofErr w:type="gramStart"/>
+      <w:r>
+        <w:rPr>
+          <w:rFonts w:cstheme="minorHAnsi"/>
+          <w:sz w:val="11"/>
+          <w:szCs w:val="11"/>
+          <w:lang w:val="en-US"/>
+        </w:rPr>
+        <w:t>);</w:t>
+      </w:r>
+      <w:proofErr w:type="gramEnd"/>
     </w:p>
     <w:p>
       <w:pPr>
@@ -3450,8 +4042,19 @@
           <w:szCs w:val="11"/>
           <w:lang w:val="en-US"/>
         </w:rPr>
-        <w:t>(right);</w:t>
-      </w:r>
+        <w:t>(right</w:t>
+      </w:r>
+      <w:proofErr w:type="gramStart"/>
+      <w:r>
+        <w:rPr>
+          <w:rFonts w:cstheme="minorHAnsi"/>
+          <w:sz w:val="11"/>
+          <w:szCs w:val="11"/>
+          <w:lang w:val="en-US"/>
+        </w:rPr>
+        <w:t>);</w:t>
+      </w:r>
+      <w:proofErr w:type="gramEnd"/>
     </w:p>
     <w:p>
       <w:pPr>
@@ -3480,8 +4083,19 @@
           <w:szCs w:val="11"/>
           <w:lang w:val="en-US"/>
         </w:rPr>
-        <w:t>(left &gt;&gt; 8);</w:t>
-      </w:r>
+        <w:t>(left &gt;&gt; 8</w:t>
+      </w:r>
+      <w:proofErr w:type="gramStart"/>
+      <w:r>
+        <w:rPr>
+          <w:rFonts w:cstheme="minorHAnsi"/>
+          <w:sz w:val="11"/>
+          <w:szCs w:val="11"/>
+          <w:lang w:val="en-US"/>
+        </w:rPr>
+        <w:t>);</w:t>
+      </w:r>
+      <w:proofErr w:type="gramEnd"/>
     </w:p>
     <w:p>
       <w:pPr>
@@ -3510,8 +4124,19 @@
           <w:szCs w:val="11"/>
           <w:lang w:val="en-US"/>
         </w:rPr>
-        <w:t>(left);</w:t>
-      </w:r>
+        <w:t>(left</w:t>
+      </w:r>
+      <w:proofErr w:type="gramStart"/>
+      <w:r>
+        <w:rPr>
+          <w:rFonts w:cstheme="minorHAnsi"/>
+          <w:sz w:val="11"/>
+          <w:szCs w:val="11"/>
+          <w:lang w:val="en-US"/>
+        </w:rPr>
+        <w:t>);</w:t>
+      </w:r>
+      <w:proofErr w:type="gramEnd"/>
     </w:p>
     <w:p>
       <w:pPr>
@@ -3558,7 +4183,27 @@
           <w:szCs w:val="11"/>
           <w:lang w:val="en-US"/>
         </w:rPr>
-        <w:t>void setup()                    // run once, when the sketch starts</w:t>
+        <w:t xml:space="preserve">void </w:t>
+      </w:r>
+      <w:proofErr w:type="gramStart"/>
+      <w:r>
+        <w:rPr>
+          <w:rFonts w:cstheme="minorHAnsi"/>
+          <w:sz w:val="11"/>
+          <w:szCs w:val="11"/>
+          <w:lang w:val="en-US"/>
+        </w:rPr>
+        <w:t>setup(</w:t>
+      </w:r>
+      <w:proofErr w:type="gramEnd"/>
+      <w:r>
+        <w:rPr>
+          <w:rFonts w:cstheme="minorHAnsi"/>
+          <w:sz w:val="11"/>
+          <w:szCs w:val="11"/>
+          <w:lang w:val="en-US"/>
+        </w:rPr>
+        <w:t>)                    // run once, when the sketch starts</w:t>
       </w:r>
     </w:p>
     <w:p>
@@ -3655,8 +4300,19 @@
           <w:szCs w:val="11"/>
           <w:lang w:val="en-US"/>
         </w:rPr>
-        <w:t>(19200);</w:t>
-      </w:r>
+        <w:t>(19200</w:t>
+      </w:r>
+      <w:proofErr w:type="gramStart"/>
+      <w:r>
+        <w:rPr>
+          <w:rFonts w:cstheme="minorHAnsi"/>
+          <w:sz w:val="11"/>
+          <w:szCs w:val="11"/>
+          <w:lang w:val="en-US"/>
+        </w:rPr>
+        <w:t>);</w:t>
+      </w:r>
+      <w:proofErr w:type="gramEnd"/>
     </w:p>
     <w:p>
       <w:pPr>
@@ -3677,6 +4333,7 @@
         <w:t xml:space="preserve"> </w:t>
       </w:r>
       <w:proofErr w:type="spellStart"/>
+      <w:proofErr w:type="gramStart"/>
       <w:r>
         <w:rPr>
           <w:rFonts w:cstheme="minorHAnsi"/>
@@ -3697,6 +4354,7 @@
         <w:t>(</w:t>
       </w:r>
       <w:proofErr w:type="spellStart"/>
+      <w:proofErr w:type="gramEnd"/>
       <w:r>
         <w:rPr>
           <w:rFonts w:cstheme="minorHAnsi"/>
@@ -3762,7 +4420,27 @@
           <w:szCs w:val="11"/>
           <w:lang w:val="en-US"/>
         </w:rPr>
-        <w:t>void loop() {</w:t>
+        <w:t xml:space="preserve">void </w:t>
+      </w:r>
+      <w:proofErr w:type="gramStart"/>
+      <w:r>
+        <w:rPr>
+          <w:rFonts w:cstheme="minorHAnsi"/>
+          <w:sz w:val="11"/>
+          <w:szCs w:val="11"/>
+          <w:lang w:val="en-US"/>
+        </w:rPr>
+        <w:t>loop(</w:t>
+      </w:r>
+      <w:proofErr w:type="gramEnd"/>
+      <w:r>
+        <w:rPr>
+          <w:rFonts w:cstheme="minorHAnsi"/>
+          <w:sz w:val="11"/>
+          <w:szCs w:val="11"/>
+          <w:lang w:val="en-US"/>
+        </w:rPr>
+        <w:t>) {</w:t>
       </w:r>
     </w:p>
     <w:p>
@@ -3850,9 +4528,20 @@
           <w:szCs w:val="11"/>
           <w:lang w:val="en-US"/>
         </w:rPr>
-        <w:t xml:space="preserve">  if(</w:t>
-      </w:r>
-      <w:proofErr w:type="spellStart"/>
+        <w:t xml:space="preserve">  </w:t>
+      </w:r>
+      <w:proofErr w:type="gramStart"/>
+      <w:r>
+        <w:rPr>
+          <w:rFonts w:cstheme="minorHAnsi"/>
+          <w:sz w:val="11"/>
+          <w:szCs w:val="11"/>
+          <w:lang w:val="en-US"/>
+        </w:rPr>
+        <w:t>if(</w:t>
+      </w:r>
+      <w:proofErr w:type="spellStart"/>
+      <w:proofErr w:type="gramEnd"/>
       <w:r>
         <w:rPr>
           <w:rFonts w:cstheme="minorHAnsi"/>
@@ -3889,9 +4578,20 @@
           <w:szCs w:val="11"/>
           <w:lang w:val="en-US"/>
         </w:rPr>
-        <w:t xml:space="preserve">  while(</w:t>
-      </w:r>
-      <w:proofErr w:type="spellStart"/>
+        <w:t xml:space="preserve">  </w:t>
+      </w:r>
+      <w:proofErr w:type="gramStart"/>
+      <w:r>
+        <w:rPr>
+          <w:rFonts w:cstheme="minorHAnsi"/>
+          <w:sz w:val="11"/>
+          <w:szCs w:val="11"/>
+          <w:lang w:val="en-US"/>
+        </w:rPr>
+        <w:t>while(</w:t>
+      </w:r>
+      <w:proofErr w:type="spellStart"/>
+      <w:proofErr w:type="gramEnd"/>
       <w:r>
         <w:rPr>
           <w:rFonts w:cstheme="minorHAnsi"/>
@@ -4029,6 +4729,7 @@
         <w:t xml:space="preserve"> += </w:t>
       </w:r>
       <w:proofErr w:type="spellStart"/>
+      <w:proofErr w:type="gramStart"/>
       <w:r>
         <w:rPr>
           <w:rFonts w:cstheme="minorHAnsi"/>
@@ -4046,7 +4747,17 @@
           <w:szCs w:val="11"/>
           <w:lang w:val="en-US"/>
         </w:rPr>
-        <w:t>;        //make a string of the characters coming on serial</w:t>
+        <w:t xml:space="preserve">;   </w:t>
+      </w:r>
+      <w:proofErr w:type="gramEnd"/>
+      <w:r>
+        <w:rPr>
+          <w:rFonts w:cstheme="minorHAnsi"/>
+          <w:sz w:val="11"/>
+          <w:szCs w:val="11"/>
+          <w:lang w:val="en-US"/>
+        </w:rPr>
+        <w:t xml:space="preserve">     //make a string of the characters coming on serial</w:t>
       </w:r>
     </w:p>
     <w:p>
@@ -4117,6 +4828,7 @@
         <w:t>inputString</w:t>
       </w:r>
       <w:proofErr w:type="spellEnd"/>
+      <w:proofErr w:type="gramStart"/>
       <w:r>
         <w:rPr>
           <w:rFonts w:cstheme="minorHAnsi"/>
@@ -4126,6 +4838,7 @@
         </w:rPr>
         <w:t>);</w:t>
       </w:r>
+      <w:proofErr w:type="gramEnd"/>
     </w:p>
     <w:p>
       <w:pPr>
@@ -4182,7 +4895,27 @@
           <w:szCs w:val="11"/>
           <w:lang w:val="en-US"/>
         </w:rPr>
-        <w:t xml:space="preserve">    { junk = </w:t>
+        <w:t xml:space="preserve">    </w:t>
+      </w:r>
+      <w:proofErr w:type="gramStart"/>
+      <w:r>
+        <w:rPr>
+          <w:rFonts w:cstheme="minorHAnsi"/>
+          <w:sz w:val="11"/>
+          <w:szCs w:val="11"/>
+          <w:lang w:val="en-US"/>
+        </w:rPr>
+        <w:t>{ junk</w:t>
+      </w:r>
+      <w:proofErr w:type="gramEnd"/>
+      <w:r>
+        <w:rPr>
+          <w:rFonts w:cstheme="minorHAnsi"/>
+          <w:sz w:val="11"/>
+          <w:szCs w:val="11"/>
+          <w:lang w:val="en-US"/>
+        </w:rPr>
+        <w:t xml:space="preserve"> = </w:t>
       </w:r>
       <w:proofErr w:type="spellStart"/>
       <w:r>
@@ -4250,9 +4983,20 @@
           <w:szCs w:val="11"/>
           <w:lang w:val="en-US"/>
         </w:rPr>
-        <w:t xml:space="preserve">    if(</w:t>
-      </w:r>
-      <w:proofErr w:type="spellStart"/>
+        <w:t xml:space="preserve">    </w:t>
+      </w:r>
+      <w:proofErr w:type="gramStart"/>
+      <w:r>
+        <w:rPr>
+          <w:rFonts w:cstheme="minorHAnsi"/>
+          <w:sz w:val="11"/>
+          <w:szCs w:val="11"/>
+          <w:lang w:val="en-US"/>
+        </w:rPr>
+        <w:t>if(</w:t>
+      </w:r>
+      <w:proofErr w:type="spellStart"/>
+      <w:proofErr w:type="gramEnd"/>
       <w:r>
         <w:rPr>
           <w:rFonts w:cstheme="minorHAnsi"/>
@@ -4292,6 +5036,7 @@
         <w:t xml:space="preserve">      </w:t>
       </w:r>
       <w:proofErr w:type="spellStart"/>
+      <w:proofErr w:type="gramStart"/>
       <w:r>
         <w:rPr>
           <w:rFonts w:cstheme="minorHAnsi"/>
@@ -4309,7 +5054,17 @@
           <w:szCs w:val="11"/>
           <w:lang w:val="en-US"/>
         </w:rPr>
-        <w:t>(-150,150); //range  -500/500</w:t>
+        <w:t>(</w:t>
+      </w:r>
+      <w:proofErr w:type="gramEnd"/>
+      <w:r>
+        <w:rPr>
+          <w:rFonts w:cstheme="minorHAnsi"/>
+          <w:sz w:val="11"/>
+          <w:szCs w:val="11"/>
+          <w:lang w:val="en-US"/>
+        </w:rPr>
+        <w:t>-150,150); //range  -500/500</w:t>
       </w:r>
     </w:p>
     <w:p>
@@ -4347,9 +5102,20 @@
           <w:szCs w:val="11"/>
           <w:lang w:val="en-US"/>
         </w:rPr>
-        <w:t xml:space="preserve">    } else if(</w:t>
-      </w:r>
-      <w:proofErr w:type="spellStart"/>
+        <w:t xml:space="preserve">    } else </w:t>
+      </w:r>
+      <w:proofErr w:type="gramStart"/>
+      <w:r>
+        <w:rPr>
+          <w:rFonts w:cstheme="minorHAnsi"/>
+          <w:sz w:val="11"/>
+          <w:szCs w:val="11"/>
+          <w:lang w:val="en-US"/>
+        </w:rPr>
+        <w:t>if(</w:t>
+      </w:r>
+      <w:proofErr w:type="spellStart"/>
+      <w:proofErr w:type="gramEnd"/>
       <w:r>
         <w:rPr>
           <w:rFonts w:cstheme="minorHAnsi"/>
@@ -4389,6 +5155,7 @@
         <w:t xml:space="preserve">      </w:t>
       </w:r>
       <w:proofErr w:type="spellStart"/>
+      <w:proofErr w:type="gramStart"/>
       <w:r>
         <w:rPr>
           <w:rFonts w:cstheme="minorHAnsi"/>
@@ -4406,7 +5173,17 @@
           <w:szCs w:val="11"/>
           <w:lang w:val="en-US"/>
         </w:rPr>
-        <w:t>();</w:t>
+        <w:t>(</w:t>
+      </w:r>
+      <w:proofErr w:type="gramEnd"/>
+      <w:r>
+        <w:rPr>
+          <w:rFonts w:cstheme="minorHAnsi"/>
+          <w:sz w:val="11"/>
+          <w:szCs w:val="11"/>
+          <w:lang w:val="en-US"/>
+        </w:rPr>
+        <w:t>);</w:t>
       </w:r>
     </w:p>
     <w:p>
@@ -4444,9 +5221,20 @@
           <w:szCs w:val="11"/>
           <w:lang w:val="en-US"/>
         </w:rPr>
-        <w:t xml:space="preserve">    } else if(</w:t>
-      </w:r>
-      <w:proofErr w:type="spellStart"/>
+        <w:t xml:space="preserve">    } else </w:t>
+      </w:r>
+      <w:proofErr w:type="gramStart"/>
+      <w:r>
+        <w:rPr>
+          <w:rFonts w:cstheme="minorHAnsi"/>
+          <w:sz w:val="11"/>
+          <w:szCs w:val="11"/>
+          <w:lang w:val="en-US"/>
+        </w:rPr>
+        <w:t>if(</w:t>
+      </w:r>
+      <w:proofErr w:type="spellStart"/>
+      <w:proofErr w:type="gramEnd"/>
       <w:r>
         <w:rPr>
           <w:rFonts w:cstheme="minorHAnsi"/>
@@ -4486,6 +5274,7 @@
         <w:t xml:space="preserve">      </w:t>
       </w:r>
       <w:proofErr w:type="spellStart"/>
+      <w:proofErr w:type="gramStart"/>
       <w:r>
         <w:rPr>
           <w:rFonts w:cstheme="minorHAnsi"/>
@@ -4503,7 +5292,17 @@
           <w:szCs w:val="11"/>
           <w:lang w:val="en-US"/>
         </w:rPr>
-        <w:t>();</w:t>
+        <w:t>(</w:t>
+      </w:r>
+      <w:proofErr w:type="gramEnd"/>
+      <w:r>
+        <w:rPr>
+          <w:rFonts w:cstheme="minorHAnsi"/>
+          <w:sz w:val="11"/>
+          <w:szCs w:val="11"/>
+          <w:lang w:val="en-US"/>
+        </w:rPr>
+        <w:t>);</w:t>
       </w:r>
     </w:p>
     <w:p>
@@ -4541,9 +5340,20 @@
           <w:szCs w:val="11"/>
           <w:lang w:val="en-US"/>
         </w:rPr>
-        <w:t xml:space="preserve">    } else if(</w:t>
-      </w:r>
-      <w:proofErr w:type="spellStart"/>
+        <w:t xml:space="preserve">    } else </w:t>
+      </w:r>
+      <w:proofErr w:type="gramStart"/>
+      <w:r>
+        <w:rPr>
+          <w:rFonts w:cstheme="minorHAnsi"/>
+          <w:sz w:val="11"/>
+          <w:szCs w:val="11"/>
+          <w:lang w:val="en-US"/>
+        </w:rPr>
+        <w:t>if(</w:t>
+      </w:r>
+      <w:proofErr w:type="spellStart"/>
+      <w:proofErr w:type="gramEnd"/>
       <w:r>
         <w:rPr>
           <w:rFonts w:cstheme="minorHAnsi"/>
@@ -4583,6 +5393,7 @@
         <w:t xml:space="preserve">      </w:t>
       </w:r>
       <w:proofErr w:type="spellStart"/>
+      <w:proofErr w:type="gramStart"/>
       <w:r>
         <w:rPr>
           <w:rFonts w:cstheme="minorHAnsi"/>
@@ -4600,7 +5411,17 @@
           <w:szCs w:val="11"/>
           <w:lang w:val="en-US"/>
         </w:rPr>
-        <w:t>(150,-150); //range  -500/500</w:t>
+        <w:t>(</w:t>
+      </w:r>
+      <w:proofErr w:type="gramEnd"/>
+      <w:r>
+        <w:rPr>
+          <w:rFonts w:cstheme="minorHAnsi"/>
+          <w:sz w:val="11"/>
+          <w:szCs w:val="11"/>
+          <w:lang w:val="en-US"/>
+        </w:rPr>
+        <w:t>150,-150); //range  -500/500</w:t>
       </w:r>
     </w:p>
     <w:p>
@@ -4638,9 +5459,20 @@
           <w:szCs w:val="11"/>
           <w:lang w:val="en-US"/>
         </w:rPr>
-        <w:t xml:space="preserve">    } else if(</w:t>
-      </w:r>
-      <w:proofErr w:type="spellStart"/>
+        <w:t xml:space="preserve">    } else </w:t>
+      </w:r>
+      <w:proofErr w:type="gramStart"/>
+      <w:r>
+        <w:rPr>
+          <w:rFonts w:cstheme="minorHAnsi"/>
+          <w:sz w:val="11"/>
+          <w:szCs w:val="11"/>
+          <w:lang w:val="en-US"/>
+        </w:rPr>
+        <w:t>if(</w:t>
+      </w:r>
+      <w:proofErr w:type="spellStart"/>
+      <w:proofErr w:type="gramEnd"/>
       <w:r>
         <w:rPr>
           <w:rFonts w:cstheme="minorHAnsi"/>
@@ -4677,47 +5509,78 @@
           <w:szCs w:val="11"/>
           <w:lang w:val="en-US"/>
         </w:rPr>
-        <w:t xml:space="preserve">      halt();</w:t>
-      </w:r>
-    </w:p>
-    <w:p>
-      <w:pPr>
-        <w:rPr>
-          <w:rFonts w:cstheme="minorHAnsi"/>
-          <w:sz w:val="11"/>
-          <w:szCs w:val="11"/>
-          <w:lang w:val="en-US"/>
-        </w:rPr>
-      </w:pPr>
-      <w:r>
-        <w:rPr>
-          <w:rFonts w:cstheme="minorHAnsi"/>
-          <w:sz w:val="11"/>
-          <w:szCs w:val="11"/>
-          <w:lang w:val="en-US"/>
-        </w:rPr>
         <w:t xml:space="preserve">      </w:t>
       </w:r>
-    </w:p>
-    <w:p>
-      <w:pPr>
-        <w:rPr>
-          <w:rFonts w:cstheme="minorHAnsi"/>
-          <w:sz w:val="11"/>
-          <w:szCs w:val="11"/>
-          <w:lang w:val="en-US"/>
-        </w:rPr>
-      </w:pPr>
-      <w:r>
-        <w:rPr>
-          <w:rFonts w:cstheme="minorHAnsi"/>
-          <w:sz w:val="11"/>
-          <w:szCs w:val="11"/>
-          <w:lang w:val="en-US"/>
-        </w:rPr>
-        <w:t xml:space="preserve">    } else if(</w:t>
-      </w:r>
-      <w:proofErr w:type="spellStart"/>
+      <w:proofErr w:type="gramStart"/>
+      <w:r>
+        <w:rPr>
+          <w:rFonts w:cstheme="minorHAnsi"/>
+          <w:sz w:val="11"/>
+          <w:szCs w:val="11"/>
+          <w:lang w:val="en-US"/>
+        </w:rPr>
+        <w:t>halt(</w:t>
+      </w:r>
+      <w:proofErr w:type="gramEnd"/>
+      <w:r>
+        <w:rPr>
+          <w:rFonts w:cstheme="minorHAnsi"/>
+          <w:sz w:val="11"/>
+          <w:szCs w:val="11"/>
+          <w:lang w:val="en-US"/>
+        </w:rPr>
+        <w:t>);</w:t>
+      </w:r>
+    </w:p>
+    <w:p>
+      <w:pPr>
+        <w:rPr>
+          <w:rFonts w:cstheme="minorHAnsi"/>
+          <w:sz w:val="11"/>
+          <w:szCs w:val="11"/>
+          <w:lang w:val="en-US"/>
+        </w:rPr>
+      </w:pPr>
+      <w:r>
+        <w:rPr>
+          <w:rFonts w:cstheme="minorHAnsi"/>
+          <w:sz w:val="11"/>
+          <w:szCs w:val="11"/>
+          <w:lang w:val="en-US"/>
+        </w:rPr>
+        <w:t xml:space="preserve">      </w:t>
+      </w:r>
+    </w:p>
+    <w:p>
+      <w:pPr>
+        <w:rPr>
+          <w:rFonts w:cstheme="minorHAnsi"/>
+          <w:sz w:val="11"/>
+          <w:szCs w:val="11"/>
+          <w:lang w:val="en-US"/>
+        </w:rPr>
+      </w:pPr>
+      <w:r>
+        <w:rPr>
+          <w:rFonts w:cstheme="minorHAnsi"/>
+          <w:sz w:val="11"/>
+          <w:szCs w:val="11"/>
+          <w:lang w:val="en-US"/>
+        </w:rPr>
+        <w:t xml:space="preserve">    } else </w:t>
+      </w:r>
+      <w:proofErr w:type="gramStart"/>
+      <w:r>
+        <w:rPr>
+          <w:rFonts w:cstheme="minorHAnsi"/>
+          <w:sz w:val="11"/>
+          <w:szCs w:val="11"/>
+          <w:lang w:val="en-US"/>
+        </w:rPr>
+        <w:t>if(</w:t>
+      </w:r>
+      <w:proofErr w:type="spellStart"/>
+      <w:proofErr w:type="gramEnd"/>
       <w:r>
         <w:rPr>
           <w:rFonts w:cstheme="minorHAnsi"/>
@@ -4757,6 +5620,7 @@
         <w:t xml:space="preserve">      </w:t>
       </w:r>
       <w:proofErr w:type="spellStart"/>
+      <w:proofErr w:type="gramStart"/>
       <w:r>
         <w:rPr>
           <w:rFonts w:cstheme="minorHAnsi"/>
@@ -4774,7 +5638,17 @@
           <w:szCs w:val="11"/>
           <w:lang w:val="en-US"/>
         </w:rPr>
-        <w:t>();</w:t>
+        <w:t>(</w:t>
+      </w:r>
+      <w:proofErr w:type="gramEnd"/>
+      <w:r>
+        <w:rPr>
+          <w:rFonts w:cstheme="minorHAnsi"/>
+          <w:sz w:val="11"/>
+          <w:szCs w:val="11"/>
+          <w:lang w:val="en-US"/>
+        </w:rPr>
+        <w:t>);</w:t>
       </w:r>
     </w:p>
     <w:p>
@@ -4837,6 +5711,7 @@
         <w:t xml:space="preserve">    </w:t>
       </w:r>
       <w:proofErr w:type="spellStart"/>
+      <w:proofErr w:type="gramStart"/>
       <w:r>
         <w:rPr>
           <w:rFonts w:cstheme="minorHAnsi"/>
@@ -4846,6 +5721,7 @@
         <w:t>inputString</w:t>
       </w:r>
       <w:proofErr w:type="spellEnd"/>
+      <w:proofErr w:type="gramEnd"/>
       <w:r>
         <w:rPr>
           <w:rFonts w:cstheme="minorHAnsi"/>
@@ -4930,7 +5806,7 @@
 </file>
 
 <file path=word/endnotes.xml><?xml version="1.0" encoding="utf-8"?>
-<w:endnotes xmlns:wpc="http://schemas.microsoft.com/office/word/2010/wordprocessingCanvas" xmlns:cx="http://schemas.microsoft.com/office/drawing/2014/chartex" xmlns:cx1="http://schemas.microsoft.com/office/drawing/2015/9/8/chartex" xmlns:cx2="http://schemas.microsoft.com/office/drawing/2015/10/21/chartex" xmlns:cx3="http://schemas.microsoft.com/office/drawing/2016/5/9/chartex" xmlns:cx4="http://schemas.microsoft.com/office/drawing/2016/5/10/chartex" xmlns:cx5="http://schemas.microsoft.com/office/drawing/2016/5/11/chartex" xmlns:cx6="http://schemas.microsoft.com/office/drawing/2016/5/12/chartex" xmlns:cx7="http://schemas.microsoft.com/office/drawing/2016/5/13/chartex" xmlns:cx8="http://schemas.microsoft.com/office/drawing/2016/5/14/chartex" xmlns:mc="http://schemas.openxmlformats.org/markup-compatibility/2006" xmlns:aink="http://schemas.microsoft.com/office/drawing/2016/ink" xmlns:am3d="http://schemas.microsoft.com/office/drawing/2017/model3d" xmlns:o="urn:schemas-microsoft-com:office:office" xmlns:r="http://schemas.openxmlformats.org/officeDocument/2006/relationships" xmlns:m="http://schemas.openxmlformats.org/officeDocument/2006/math" xmlns:v="urn:schemas-microsoft-com:vml" xmlns:wp14="http://schemas.microsoft.com/office/word/2010/wordprocessingDrawing" xmlns:wp="http://schemas.openxmlformats.org/drawingml/2006/wordprocessingDrawing" xmlns:w10="urn:schemas-microsoft-com:office:word" xmlns:w="http://schemas.openxmlformats.org/wordprocessingml/2006/main" xmlns:w14="http://schemas.microsoft.com/office/word/2010/wordml" xmlns:w15="http://schemas.microsoft.com/office/word/2012/wordml" xmlns:w16cex="http://schemas.microsoft.com/office/word/2018/wordml/cex" xmlns:w16cid="http://schemas.microsoft.com/office/word/2016/wordml/cid" xmlns:w16="http://schemas.microsoft.com/office/word/2018/wordml" xmlns:w16sdtdh="http://schemas.microsoft.com/office/word/2020/wordml/sdtdatahash" xmlns:w16se="http://schemas.microsoft.com/office/word/2015/wordml/symex" xmlns:wpg="http://schemas.microsoft.com/office/word/2010/wordprocessingGroup" xmlns:wpi="http://schemas.microsoft.com/office/word/2010/wordprocessingInk" xmlns:wne="http://schemas.microsoft.com/office/word/2006/wordml" xmlns:wps="http://schemas.microsoft.com/office/word/2010/wordprocessingShape" mc:Ignorable="w14 w15 w16se w16cid w16 w16cex w16sdtdh wp14">
+<w:endnotes xmlns:wpc="http://schemas.microsoft.com/office/word/2010/wordprocessingCanvas" xmlns:cx="http://schemas.microsoft.com/office/drawing/2014/chartex" xmlns:cx1="http://schemas.microsoft.com/office/drawing/2015/9/8/chartex" xmlns:cx2="http://schemas.microsoft.com/office/drawing/2015/10/21/chartex" xmlns:cx3="http://schemas.microsoft.com/office/drawing/2016/5/9/chartex" xmlns:cx4="http://schemas.microsoft.com/office/drawing/2016/5/10/chartex" xmlns:cx5="http://schemas.microsoft.com/office/drawing/2016/5/11/chartex" xmlns:cx6="http://schemas.microsoft.com/office/drawing/2016/5/12/chartex" xmlns:cx7="http://schemas.microsoft.com/office/drawing/2016/5/13/chartex" xmlns:cx8="http://schemas.microsoft.com/office/drawing/2016/5/14/chartex" xmlns:mc="http://schemas.openxmlformats.org/markup-compatibility/2006" xmlns:aink="http://schemas.microsoft.com/office/drawing/2016/ink" xmlns:am3d="http://schemas.microsoft.com/office/drawing/2017/model3d" xmlns:o="urn:schemas-microsoft-com:office:office" xmlns:oel="http://schemas.microsoft.com/office/2019/extlst" xmlns:r="http://schemas.openxmlformats.org/officeDocument/2006/relationships" xmlns:m="http://schemas.openxmlformats.org/officeDocument/2006/math" xmlns:v="urn:schemas-microsoft-com:vml" xmlns:wp14="http://schemas.microsoft.com/office/word/2010/wordprocessingDrawing" xmlns:wp="http://schemas.openxmlformats.org/drawingml/2006/wordprocessingDrawing" xmlns:w10="urn:schemas-microsoft-com:office:word" xmlns:w="http://schemas.openxmlformats.org/wordprocessingml/2006/main" xmlns:w14="http://schemas.microsoft.com/office/word/2010/wordml" xmlns:w15="http://schemas.microsoft.com/office/word/2012/wordml" xmlns:w16cex="http://schemas.microsoft.com/office/word/2018/wordml/cex" xmlns:w16cid="http://schemas.microsoft.com/office/word/2016/wordml/cid" xmlns:w16="http://schemas.microsoft.com/office/word/2018/wordml" xmlns:w16sdtdh="http://schemas.microsoft.com/office/word/2020/wordml/sdtdatahash" xmlns:w16se="http://schemas.microsoft.com/office/word/2015/wordml/symex" xmlns:wpg="http://schemas.microsoft.com/office/word/2010/wordprocessingGroup" xmlns:wpi="http://schemas.microsoft.com/office/word/2010/wordprocessingInk" xmlns:wne="http://schemas.microsoft.com/office/word/2006/wordml" xmlns:wps="http://schemas.microsoft.com/office/word/2010/wordprocessingShape" mc:Ignorable="w14 w15 w16se w16cid w16 w16cex w16sdtdh wp14">
   <w:endnote w:type="separator" w:id="-1">
     <w:p>
       <w:r>
@@ -4949,7 +5825,7 @@
 </file>
 
 <file path=word/footnotes.xml><?xml version="1.0" encoding="utf-8"?>
-<w:footnotes xmlns:wpc="http://schemas.microsoft.com/office/word/2010/wordprocessingCanvas" xmlns:cx="http://schemas.microsoft.com/office/drawing/2014/chartex" xmlns:cx1="http://schemas.microsoft.com/office/drawing/2015/9/8/chartex" xmlns:cx2="http://schemas.microsoft.com/office/drawing/2015/10/21/chartex" xmlns:cx3="http://schemas.microsoft.com/office/drawing/2016/5/9/chartex" xmlns:cx4="http://schemas.microsoft.com/office/drawing/2016/5/10/chartex" xmlns:cx5="http://schemas.microsoft.com/office/drawing/2016/5/11/chartex" xmlns:cx6="http://schemas.microsoft.com/office/drawing/2016/5/12/chartex" xmlns:cx7="http://schemas.microsoft.com/office/drawing/2016/5/13/chartex" xmlns:cx8="http://schemas.microsoft.com/office/drawing/2016/5/14/chartex" xmlns:mc="http://schemas.openxmlformats.org/markup-compatibility/2006" xmlns:aink="http://schemas.microsoft.com/office/drawing/2016/ink" xmlns:am3d="http://schemas.microsoft.com/office/drawing/2017/model3d" xmlns:o="urn:schemas-microsoft-com:office:office" xmlns:r="http://schemas.openxmlformats.org/officeDocument/2006/relationships" xmlns:m="http://schemas.openxmlformats.org/officeDocument/2006/math" xmlns:v="urn:schemas-microsoft-com:vml" xmlns:wp14="http://schemas.microsoft.com/office/word/2010/wordprocessingDrawing" xmlns:wp="http://schemas.openxmlformats.org/drawingml/2006/wordprocessingDrawing" xmlns:w10="urn:schemas-microsoft-com:office:word" xmlns:w="http://schemas.openxmlformats.org/wordprocessingml/2006/main" xmlns:w14="http://schemas.microsoft.com/office/word/2010/wordml" xmlns:w15="http://schemas.microsoft.com/office/word/2012/wordml" xmlns:w16cex="http://schemas.microsoft.com/office/word/2018/wordml/cex" xmlns:w16cid="http://schemas.microsoft.com/office/word/2016/wordml/cid" xmlns:w16="http://schemas.microsoft.com/office/word/2018/wordml" xmlns:w16sdtdh="http://schemas.microsoft.com/office/word/2020/wordml/sdtdatahash" xmlns:w16se="http://schemas.microsoft.com/office/word/2015/wordml/symex" xmlns:wpg="http://schemas.microsoft.com/office/word/2010/wordprocessingGroup" xmlns:wpi="http://schemas.microsoft.com/office/word/2010/wordprocessingInk" xmlns:wne="http://schemas.microsoft.com/office/word/2006/wordml" xmlns:wps="http://schemas.microsoft.com/office/word/2010/wordprocessingShape" mc:Ignorable="w14 w15 w16se w16cid w16 w16cex w16sdtdh wp14">
+<w:footnotes xmlns:wpc="http://schemas.microsoft.com/office/word/2010/wordprocessingCanvas" xmlns:cx="http://schemas.microsoft.com/office/drawing/2014/chartex" xmlns:cx1="http://schemas.microsoft.com/office/drawing/2015/9/8/chartex" xmlns:cx2="http://schemas.microsoft.com/office/drawing/2015/10/21/chartex" xmlns:cx3="http://schemas.microsoft.com/office/drawing/2016/5/9/chartex" xmlns:cx4="http://schemas.microsoft.com/office/drawing/2016/5/10/chartex" xmlns:cx5="http://schemas.microsoft.com/office/drawing/2016/5/11/chartex" xmlns:cx6="http://schemas.microsoft.com/office/drawing/2016/5/12/chartex" xmlns:cx7="http://schemas.microsoft.com/office/drawing/2016/5/13/chartex" xmlns:cx8="http://schemas.microsoft.com/office/drawing/2016/5/14/chartex" xmlns:mc="http://schemas.openxmlformats.org/markup-compatibility/2006" xmlns:aink="http://schemas.microsoft.com/office/drawing/2016/ink" xmlns:am3d="http://schemas.microsoft.com/office/drawing/2017/model3d" xmlns:o="urn:schemas-microsoft-com:office:office" xmlns:oel="http://schemas.microsoft.com/office/2019/extlst" xmlns:r="http://schemas.openxmlformats.org/officeDocument/2006/relationships" xmlns:m="http://schemas.openxmlformats.org/officeDocument/2006/math" xmlns:v="urn:schemas-microsoft-com:vml" xmlns:wp14="http://schemas.microsoft.com/office/word/2010/wordprocessingDrawing" xmlns:wp="http://schemas.openxmlformats.org/drawingml/2006/wordprocessingDrawing" xmlns:w10="urn:schemas-microsoft-com:office:word" xmlns:w="http://schemas.openxmlformats.org/wordprocessingml/2006/main" xmlns:w14="http://schemas.microsoft.com/office/word/2010/wordml" xmlns:w15="http://schemas.microsoft.com/office/word/2012/wordml" xmlns:w16cex="http://schemas.microsoft.com/office/word/2018/wordml/cex" xmlns:w16cid="http://schemas.microsoft.com/office/word/2016/wordml/cid" xmlns:w16="http://schemas.microsoft.com/office/word/2018/wordml" xmlns:w16sdtdh="http://schemas.microsoft.com/office/word/2020/wordml/sdtdatahash" xmlns:w16se="http://schemas.microsoft.com/office/word/2015/wordml/symex" xmlns:wpg="http://schemas.microsoft.com/office/word/2010/wordprocessingGroup" xmlns:wpi="http://schemas.microsoft.com/office/word/2010/wordprocessingInk" xmlns:wne="http://schemas.microsoft.com/office/word/2006/wordml" xmlns:wps="http://schemas.microsoft.com/office/word/2010/wordprocessingShape" mc:Ignorable="w14 w15 w16se w16cid w16 w16cex w16sdtdh wp14">
   <w:footnote w:type="separator" w:id="-1">
     <w:p>
       <w:r>
@@ -5356,17 +6232,17 @@
     <w:lsdException w:name="Smart Hyperlink" w:semiHidden="1" w:unhideWhenUsed="1"/>
     <w:lsdException w:name="Smart Link" w:semiHidden="1" w:unhideWhenUsed="1"/>
   </w:latentStyles>
-  <w:style w:type="paragraph" w:default="1" w:styleId="Standaard">
+  <w:style w:type="paragraph" w:default="1" w:styleId="Normal">
     <w:name w:val="Normal"/>
     <w:qFormat/>
   </w:style>
-  <w:style w:type="character" w:default="1" w:styleId="Standaardalinea-lettertype">
+  <w:style w:type="character" w:default="1" w:styleId="DefaultParagraphFont">
     <w:name w:val="Default Paragraph Font"/>
     <w:uiPriority w:val="1"/>
     <w:semiHidden/>
     <w:unhideWhenUsed/>
   </w:style>
-  <w:style w:type="table" w:default="1" w:styleId="Standaardtabel">
+  <w:style w:type="table" w:default="1" w:styleId="TableNormal">
     <w:name w:val="Normal Table"/>
     <w:uiPriority w:val="99"/>
     <w:semiHidden/>
@@ -5381,7 +6257,7 @@
       </w:tblCellMar>
     </w:tblPr>
   </w:style>
-  <w:style w:type="numbering" w:default="1" w:styleId="Geenlijst">
+  <w:style w:type="numbering" w:default="1" w:styleId="NoList">
     <w:name w:val="No List"/>
     <w:uiPriority w:val="99"/>
     <w:semiHidden/>
@@ -5389,7 +6265,7 @@
   </w:style>
   <w:style w:type="character" w:styleId="Hyperlink">
     <w:name w:val="Hyperlink"/>
-    <w:basedOn w:val="Standaardalinea-lettertype"/>
+    <w:basedOn w:val="DefaultParagraphFont"/>
     <w:uiPriority w:val="99"/>
     <w:unhideWhenUsed/>
     <w:rsid w:val="005C1FA0"/>
@@ -5398,9 +6274,9 @@
       <w:u w:val="single"/>
     </w:rPr>
   </w:style>
-  <w:style w:type="character" w:styleId="Onopgelostemelding">
+  <w:style w:type="character" w:styleId="UnresolvedMention">
     <w:name w:val="Unresolved Mention"/>
-    <w:basedOn w:val="Standaardalinea-lettertype"/>
+    <w:basedOn w:val="DefaultParagraphFont"/>
     <w:uiPriority w:val="99"/>
     <w:rsid w:val="005C1FA0"/>
     <w:rPr>
@@ -5408,9 +6284,9 @@
       <w:shd w:val="clear" w:color="auto" w:fill="E1DFDD"/>
     </w:rPr>
   </w:style>
-  <w:style w:type="character" w:styleId="GevolgdeHyperlink">
+  <w:style w:type="character" w:styleId="FollowedHyperlink">
     <w:name w:val="FollowedHyperlink"/>
-    <w:basedOn w:val="Standaardalinea-lettertype"/>
+    <w:basedOn w:val="DefaultParagraphFont"/>
     <w:uiPriority w:val="99"/>
     <w:semiHidden/>
     <w:unhideWhenUsed/>
@@ -5420,10 +6296,10 @@
       <w:u w:val="single"/>
     </w:rPr>
   </w:style>
-  <w:style w:type="paragraph" w:styleId="Koptekst">
+  <w:style w:type="paragraph" w:styleId="Header">
     <w:name w:val="header"/>
-    <w:basedOn w:val="Standaard"/>
-    <w:link w:val="KoptekstChar"/>
+    <w:basedOn w:val="Normal"/>
+    <w:link w:val="HeaderChar"/>
     <w:uiPriority w:val="99"/>
     <w:unhideWhenUsed/>
     <w:rsid w:val="006D121B"/>
@@ -5434,17 +6310,17 @@
       </w:tabs>
     </w:pPr>
   </w:style>
-  <w:style w:type="character" w:customStyle="1" w:styleId="KoptekstChar">
-    <w:name w:val="Koptekst Char"/>
-    <w:basedOn w:val="Standaardalinea-lettertype"/>
-    <w:link w:val="Koptekst"/>
+  <w:style w:type="character" w:customStyle="1" w:styleId="HeaderChar">
+    <w:name w:val="Header Char"/>
+    <w:basedOn w:val="DefaultParagraphFont"/>
+    <w:link w:val="Header"/>
     <w:uiPriority w:val="99"/>
     <w:rsid w:val="006D121B"/>
   </w:style>
-  <w:style w:type="paragraph" w:styleId="Voettekst">
+  <w:style w:type="paragraph" w:styleId="Footer">
     <w:name w:val="footer"/>
-    <w:basedOn w:val="Standaard"/>
-    <w:link w:val="VoettekstChar"/>
+    <w:basedOn w:val="Normal"/>
+    <w:link w:val="FooterChar"/>
     <w:uiPriority w:val="99"/>
     <w:unhideWhenUsed/>
     <w:rsid w:val="006D121B"/>
@@ -5455,10 +6331,10 @@
       </w:tabs>
     </w:pPr>
   </w:style>
-  <w:style w:type="character" w:customStyle="1" w:styleId="VoettekstChar">
-    <w:name w:val="Voettekst Char"/>
-    <w:basedOn w:val="Standaardalinea-lettertype"/>
-    <w:link w:val="Voettekst"/>
+  <w:style w:type="character" w:customStyle="1" w:styleId="FooterChar">
+    <w:name w:val="Footer Char"/>
+    <w:basedOn w:val="DefaultParagraphFont"/>
+    <w:link w:val="Footer"/>
     <w:uiPriority w:val="99"/>
     <w:rsid w:val="006D121B"/>
   </w:style>
@@ -5727,6 +6603,15 @@
 </file>
 
 <file path=customXml/item1.xml><?xml version="1.0" encoding="utf-8"?>
+<?mso-contentType ?>
+<FormTemplates xmlns="http://schemas.microsoft.com/sharepoint/v3/contenttype/forms">
+  <Display>DocumentLibraryForm</Display>
+  <Edit>DocumentLibraryForm</Edit>
+  <New>DocumentLibraryForm</New>
+</FormTemplates>
+</file>
+
+<file path=customXml/item2.xml><?xml version="1.0" encoding="utf-8"?>
 <ct:contentTypeSchema xmlns:ct="http://schemas.microsoft.com/office/2006/metadata/contentType" xmlns:ma="http://schemas.microsoft.com/office/2006/metadata/properties/metaAttributes" ct:_="" ma:_="" ma:contentTypeName="Document" ma:contentTypeID="0x0101002DC49F12E8206541BE57CABBC037C1BE" ma:contentTypeVersion="13" ma:contentTypeDescription="Een nieuw document maken." ma:contentTypeScope="" ma:versionID="604c0b49497b934d22e85d2ae9168810">
   <xsd:schema xmlns:xsd="http://www.w3.org/2001/XMLSchema" xmlns:xs="http://www.w3.org/2001/XMLSchema" xmlns:p="http://schemas.microsoft.com/office/2006/metadata/properties" xmlns:ns2="d4225570-805c-41b8-a828-7a12147109d9" xmlns:ns3="68539f66-e5fe-4c2a-82ed-89287deb6a66" targetNamespace="http://schemas.microsoft.com/office/2006/metadata/properties" ma:root="true" ma:fieldsID="b0e2788b8b0b6729b9274c9b362cf166" ns2:_="" ns3:_="">
     <xsd:import namespace="d4225570-805c-41b8-a828-7a12147109d9"/>
@@ -5949,15 +6834,6 @@
 </ct:contentTypeSchema>
 </file>
 
-<file path=customXml/item2.xml><?xml version="1.0" encoding="utf-8"?>
-<?mso-contentType ?>
-<FormTemplates xmlns="http://schemas.microsoft.com/sharepoint/v3/contenttype/forms">
-  <Display>DocumentLibraryForm</Display>
-  <Edit>DocumentLibraryForm</Edit>
-  <New>DocumentLibraryForm</New>
-</FormTemplates>
-</file>
-
 <file path=customXml/item3.xml><?xml version="1.0" encoding="utf-8"?>
 <p:properties xmlns:p="http://schemas.microsoft.com/office/2006/metadata/properties" xmlns:xsi="http://www.w3.org/2001/XMLSchema-instance" xmlns:pc="http://schemas.microsoft.com/office/infopath/2007/PartnerControls">
   <documentManagement/>
@@ -5965,13 +6841,37 @@
 </file>
 
 <file path=customXml/itemProps1.xml><?xml version="1.0" encoding="utf-8"?>
-<ds:datastoreItem xmlns:ds="http://schemas.openxmlformats.org/officeDocument/2006/customXml" ds:itemID="{12AF36AC-BA8A-4504-912D-E0CB09DCC3CE}"/>
+<ds:datastoreItem xmlns:ds="http://schemas.openxmlformats.org/officeDocument/2006/customXml" ds:itemID="{114D7771-61D9-4A03-BB05-41463B1064A6}">
+  <ds:schemaRefs>
+    <ds:schemaRef ds:uri="http://schemas.microsoft.com/sharepoint/v3/contenttype/forms"/>
+  </ds:schemaRefs>
+</ds:datastoreItem>
 </file>
 
 <file path=customXml/itemProps2.xml><?xml version="1.0" encoding="utf-8"?>
-<ds:datastoreItem xmlns:ds="http://schemas.openxmlformats.org/officeDocument/2006/customXml" ds:itemID="{114D7771-61D9-4A03-BB05-41463B1064A6}"/>
+<ds:datastoreItem xmlns:ds="http://schemas.openxmlformats.org/officeDocument/2006/customXml" ds:itemID="{12AF36AC-BA8A-4504-912D-E0CB09DCC3CE}">
+  <ds:schemaRefs>
+    <ds:schemaRef ds:uri="http://schemas.microsoft.com/office/2006/metadata/contentType"/>
+    <ds:schemaRef ds:uri="http://schemas.microsoft.com/office/2006/metadata/properties/metaAttributes"/>
+    <ds:schemaRef ds:uri="http://www.w3.org/2001/XMLSchema"/>
+    <ds:schemaRef ds:uri="http://schemas.microsoft.com/office/2006/metadata/properties"/>
+    <ds:schemaRef ds:uri="d4225570-805c-41b8-a828-7a12147109d9"/>
+    <ds:schemaRef ds:uri="68539f66-e5fe-4c2a-82ed-89287deb6a66"/>
+    <ds:schemaRef ds:uri="http://schemas.microsoft.com/office/2006/documentManagement/types"/>
+    <ds:schemaRef ds:uri="http://schemas.microsoft.com/office/infopath/2007/PartnerControls"/>
+    <ds:schemaRef ds:uri="http://schemas.openxmlformats.org/package/2006/metadata/core-properties"/>
+    <ds:schemaRef ds:uri="http://purl.org/dc/elements/1.1/"/>
+    <ds:schemaRef ds:uri="http://purl.org/dc/terms/"/>
+    <ds:schemaRef ds:uri="http://schemas.microsoft.com/internal/obd"/>
+  </ds:schemaRefs>
+</ds:datastoreItem>
 </file>
 
 <file path=customXml/itemProps3.xml><?xml version="1.0" encoding="utf-8"?>
-<ds:datastoreItem xmlns:ds="http://schemas.openxmlformats.org/officeDocument/2006/customXml" ds:itemID="{187C4519-63FB-455C-8CE4-C06889A9E587}"/>
+<ds:datastoreItem xmlns:ds="http://schemas.openxmlformats.org/officeDocument/2006/customXml" ds:itemID="{187C4519-63FB-455C-8CE4-C06889A9E587}">
+  <ds:schemaRefs>
+    <ds:schemaRef ds:uri="http://schemas.microsoft.com/office/2006/metadata/properties"/>
+    <ds:schemaRef ds:uri="http://schemas.microsoft.com/office/infopath/2007/PartnerControls"/>
+  </ds:schemaRefs>
+</ds:datastoreItem>
 </file>
</xml_diff>